<commit_message>
finished the second tool pmd
</commit_message>
<xml_diff>
--- a/StaticAnalysis_lab1_SumayaAltamimi.docx
+++ b/StaticAnalysis_lab1_SumayaAltamimi.docx
@@ -884,7 +884,6 @@
                                   <w:dataBinding w:prefixMappings="xmlns:ns0='http://schemas.openxmlformats.org/package/2006/metadata/core-properties' xmlns:ns1='http://purl.org/dc/elements/1.1/'" w:xpath="/ns0:coreProperties[1]/ns1:title[1]" w:storeItemID="{6C3C8BC8-F283-45AE-878A-BAB7291924A1}"/>
                                   <w:text/>
                                 </w:sdtPr>
-                                <w:sdtEndPr/>
                                 <w:sdtContent>
                                   <w:p>
                                     <w:pPr>
@@ -935,7 +934,6 @@
                                     <w:dataBinding w:prefixMappings="xmlns:ns0='http://schemas.openxmlformats.org/package/2006/metadata/core-properties' xmlns:ns1='http://purl.org/dc/elements/1.1/'" w:xpath="/ns0:coreProperties[1]/ns1:subject[1]" w:storeItemID="{6C3C8BC8-F283-45AE-878A-BAB7291924A1}"/>
                                     <w:text/>
                                   </w:sdtPr>
-                                  <w:sdtEndPr/>
                                   <w:sdtContent>
                                     <w:r>
                                       <w:rPr>
@@ -990,7 +988,6 @@
                             <w:dataBinding w:prefixMappings="xmlns:ns0='http://schemas.openxmlformats.org/package/2006/metadata/core-properties' xmlns:ns1='http://purl.org/dc/elements/1.1/'" w:xpath="/ns0:coreProperties[1]/ns1:title[1]" w:storeItemID="{6C3C8BC8-F283-45AE-878A-BAB7291924A1}"/>
                             <w:text/>
                           </w:sdtPr>
-                          <w:sdtEndPr/>
                           <w:sdtContent>
                             <w:p>
                               <w:pPr>
@@ -1041,7 +1038,6 @@
                               <w:dataBinding w:prefixMappings="xmlns:ns0='http://schemas.openxmlformats.org/package/2006/metadata/core-properties' xmlns:ns1='http://purl.org/dc/elements/1.1/'" w:xpath="/ns0:coreProperties[1]/ns1:subject[1]" w:storeItemID="{6C3C8BC8-F283-45AE-878A-BAB7291924A1}"/>
                               <w:text/>
                             </w:sdtPr>
-                            <w:sdtEndPr/>
                             <w:sdtContent>
                               <w:r>
                                 <w:rPr>
@@ -1134,7 +1130,7 @@
             </w:rPr>
             <w:fldChar w:fldCharType="separate"/>
           </w:r>
-          <w:hyperlink w:anchor="_Toc62606131" w:history="1">
+          <w:hyperlink w:anchor="_Toc62669094" w:history="1">
             <w:r>
               <w:rPr>
                 <w:rStyle w:val="Hyperlink"/>
@@ -1162,7 +1158,7 @@
                 <w:noProof/>
                 <w:webHidden/>
               </w:rPr>
-              <w:instrText xml:space="preserve"> PAGEREF _Toc62606131 \h </w:instrText>
+              <w:instrText xml:space="preserve"> PAGEREF _Toc62669094 \h </w:instrText>
             </w:r>
             <w:r>
               <w:rPr>
@@ -1209,7 +1205,7 @@
               <w:szCs w:val="24"/>
             </w:rPr>
           </w:pPr>
-          <w:hyperlink w:anchor="_Toc62606132" w:history="1">
+          <w:hyperlink w:anchor="_Toc62669095" w:history="1">
             <w:r>
               <w:rPr>
                 <w:rStyle w:val="Hyperlink"/>
@@ -1237,7 +1233,7 @@
                 <w:noProof/>
                 <w:webHidden/>
               </w:rPr>
-              <w:instrText xml:space="preserve"> PAGEREF _Toc62606132 \h </w:instrText>
+              <w:instrText xml:space="preserve"> PAGEREF _Toc62669095 \h </w:instrText>
             </w:r>
             <w:r>
               <w:rPr>
@@ -1284,7 +1280,7 @@
               <w:szCs w:val="24"/>
             </w:rPr>
           </w:pPr>
-          <w:hyperlink w:anchor="_Toc62606133" w:history="1">
+          <w:hyperlink w:anchor="_Toc62669096" w:history="1">
             <w:r>
               <w:rPr>
                 <w:rStyle w:val="Hyperlink"/>
@@ -1312,7 +1308,7 @@
                 <w:noProof/>
                 <w:webHidden/>
               </w:rPr>
-              <w:instrText xml:space="preserve"> PAGEREF _Toc62606133 \h </w:instrText>
+              <w:instrText xml:space="preserve"> PAGEREF _Toc62669096 \h </w:instrText>
             </w:r>
             <w:r>
               <w:rPr>
@@ -1359,7 +1355,7 @@
               <w:szCs w:val="24"/>
             </w:rPr>
           </w:pPr>
-          <w:hyperlink w:anchor="_Toc62606134" w:history="1">
+          <w:hyperlink w:anchor="_Toc62669097" w:history="1">
             <w:r>
               <w:rPr>
                 <w:rStyle w:val="Hyperlink"/>
@@ -1394,7 +1390,7 @@
                 <w:noProof/>
                 <w:webHidden/>
               </w:rPr>
-              <w:instrText xml:space="preserve"> PAGEREF _Toc62606134 \h </w:instrText>
+              <w:instrText xml:space="preserve"> PAGEREF _Toc62669097 \h </w:instrText>
             </w:r>
             <w:r>
               <w:rPr>
@@ -1441,7 +1437,7 @@
               <w:szCs w:val="24"/>
             </w:rPr>
           </w:pPr>
-          <w:hyperlink w:anchor="_Toc62606135" w:history="1">
+          <w:hyperlink w:anchor="_Toc62669098" w:history="1">
             <w:r>
               <w:rPr>
                 <w:rStyle w:val="Hyperlink"/>
@@ -1469,7 +1465,7 @@
                 <w:noProof/>
                 <w:webHidden/>
               </w:rPr>
-              <w:instrText xml:space="preserve"> PAGEREF _Toc62606135 \h </w:instrText>
+              <w:instrText xml:space="preserve"> PAGEREF _Toc62669098 \h </w:instrText>
             </w:r>
             <w:r>
               <w:rPr>
@@ -1515,7 +1511,7 @@
               <w:szCs w:val="24"/>
             </w:rPr>
           </w:pPr>
-          <w:hyperlink w:anchor="_Toc62606136" w:history="1">
+          <w:hyperlink w:anchor="_Toc62669099" w:history="1">
             <w:r>
               <w:rPr>
                 <w:rStyle w:val="Hyperlink"/>
@@ -1543,7 +1539,7 @@
                 <w:noProof/>
                 <w:webHidden/>
               </w:rPr>
-              <w:instrText xml:space="preserve"> PAGEREF _Toc62606136 \h </w:instrText>
+              <w:instrText xml:space="preserve"> PAGEREF _Toc62669099 \h </w:instrText>
             </w:r>
             <w:r>
               <w:rPr>
@@ -1586,7 +1582,7 @@
               <w:sz w:val="24"/>
             </w:rPr>
           </w:pPr>
-          <w:hyperlink w:anchor="_Toc62606137" w:history="1">
+          <w:hyperlink w:anchor="_Toc62669100" w:history="1">
             <w:r>
               <w:rPr>
                 <w:rStyle w:val="Hyperlink"/>
@@ -1614,7 +1610,7 @@
                 <w:noProof/>
                 <w:webHidden/>
               </w:rPr>
-              <w:instrText xml:space="preserve"> PAGEREF _Toc62606137 \h </w:instrText>
+              <w:instrText xml:space="preserve"> PAGEREF _Toc62669100 \h </w:instrText>
             </w:r>
             <w:r>
               <w:rPr>
@@ -1657,7 +1653,7 @@
               <w:sz w:val="24"/>
             </w:rPr>
           </w:pPr>
-          <w:hyperlink w:anchor="_Toc62606138" w:history="1">
+          <w:hyperlink w:anchor="_Toc62669101" w:history="1">
             <w:r>
               <w:rPr>
                 <w:rStyle w:val="Hyperlink"/>
@@ -1685,7 +1681,7 @@
                 <w:noProof/>
                 <w:webHidden/>
               </w:rPr>
-              <w:instrText xml:space="preserve"> PAGEREF _Toc62606138 \h </w:instrText>
+              <w:instrText xml:space="preserve"> PAGEREF _Toc62669101 \h </w:instrText>
             </w:r>
             <w:r>
               <w:rPr>
@@ -1728,7 +1724,7 @@
               <w:sz w:val="24"/>
             </w:rPr>
           </w:pPr>
-          <w:hyperlink w:anchor="_Toc62606139" w:history="1">
+          <w:hyperlink w:anchor="_Toc62669102" w:history="1">
             <w:r>
               <w:rPr>
                 <w:rStyle w:val="Hyperlink"/>
@@ -1756,7 +1752,7 @@
                 <w:noProof/>
                 <w:webHidden/>
               </w:rPr>
-              <w:instrText xml:space="preserve"> PAGEREF _Toc62606139 \h </w:instrText>
+              <w:instrText xml:space="preserve"> PAGEREF _Toc62669102 \h </w:instrText>
             </w:r>
             <w:r>
               <w:rPr>
@@ -1802,7 +1798,7 @@
               <w:szCs w:val="24"/>
             </w:rPr>
           </w:pPr>
-          <w:hyperlink w:anchor="_Toc62606140" w:history="1">
+          <w:hyperlink w:anchor="_Toc62669103" w:history="1">
             <w:r>
               <w:rPr>
                 <w:rStyle w:val="Hyperlink"/>
@@ -1830,7 +1826,7 @@
                 <w:noProof/>
                 <w:webHidden/>
               </w:rPr>
-              <w:instrText xml:space="preserve"> PAGEREF _Toc62606140 \h </w:instrText>
+              <w:instrText xml:space="preserve"> PAGEREF _Toc62669103 \h </w:instrText>
             </w:r>
             <w:r>
               <w:rPr>
@@ -1876,7 +1872,7 @@
               <w:szCs w:val="24"/>
             </w:rPr>
           </w:pPr>
-          <w:hyperlink w:anchor="_Toc62606141" w:history="1">
+          <w:hyperlink w:anchor="_Toc62669104" w:history="1">
             <w:r>
               <w:rPr>
                 <w:rStyle w:val="Hyperlink"/>
@@ -1904,7 +1900,7 @@
                 <w:noProof/>
                 <w:webHidden/>
               </w:rPr>
-              <w:instrText xml:space="preserve"> PAGEREF _Toc62606141 \h </w:instrText>
+              <w:instrText xml:space="preserve"> PAGEREF _Toc62669104 \h </w:instrText>
             </w:r>
             <w:r>
               <w:rPr>
@@ -1950,7 +1946,7 @@
               <w:szCs w:val="24"/>
             </w:rPr>
           </w:pPr>
-          <w:hyperlink w:anchor="_Toc62606142" w:history="1">
+          <w:hyperlink w:anchor="_Toc62669105" w:history="1">
             <w:r>
               <w:rPr>
                 <w:rStyle w:val="Hyperlink"/>
@@ -1985,7 +1981,7 @@
                 <w:noProof/>
                 <w:webHidden/>
               </w:rPr>
-              <w:instrText xml:space="preserve"> PAGEREF _Toc62606142 \h </w:instrText>
+              <w:instrText xml:space="preserve"> PAGEREF _Toc62669105 \h </w:instrText>
             </w:r>
             <w:r>
               <w:rPr>
@@ -2031,7 +2027,7 @@
               <w:szCs w:val="24"/>
             </w:rPr>
           </w:pPr>
-          <w:hyperlink w:anchor="_Toc62606143" w:history="1">
+          <w:hyperlink w:anchor="_Toc62669106" w:history="1">
             <w:r>
               <w:rPr>
                 <w:rStyle w:val="Hyperlink"/>
@@ -2085,7 +2081,7 @@
                 <w:noProof/>
                 <w:webHidden/>
               </w:rPr>
-              <w:instrText xml:space="preserve"> PAGEREF _Toc62606143 \h </w:instrText>
+              <w:instrText xml:space="preserve"> PAGEREF _Toc62669106 \h </w:instrText>
             </w:r>
             <w:r>
               <w:rPr>
@@ -2131,7 +2127,7 @@
               <w:szCs w:val="24"/>
             </w:rPr>
           </w:pPr>
-          <w:hyperlink w:anchor="_Toc62606144" w:history="1">
+          <w:hyperlink w:anchor="_Toc62669107" w:history="1">
             <w:r>
               <w:rPr>
                 <w:rStyle w:val="Hyperlink"/>
@@ -2159,7 +2155,7 @@
                 <w:noProof/>
                 <w:webHidden/>
               </w:rPr>
-              <w:instrText xml:space="preserve"> PAGEREF _Toc62606144 \h </w:instrText>
+              <w:instrText xml:space="preserve"> PAGEREF _Toc62669107 \h </w:instrText>
             </w:r>
             <w:r>
               <w:rPr>
@@ -2205,7 +2201,7 @@
               <w:szCs w:val="24"/>
             </w:rPr>
           </w:pPr>
-          <w:hyperlink w:anchor="_Toc62606145" w:history="1">
+          <w:hyperlink w:anchor="_Toc62669108" w:history="1">
             <w:r>
               <w:rPr>
                 <w:rStyle w:val="Hyperlink"/>
@@ -2233,7 +2229,7 @@
                 <w:noProof/>
                 <w:webHidden/>
               </w:rPr>
-              <w:instrText xml:space="preserve"> PAGEREF _Toc62606145 \h </w:instrText>
+              <w:instrText xml:space="preserve"> PAGEREF _Toc62669108 \h </w:instrText>
             </w:r>
             <w:r>
               <w:rPr>
@@ -2280,14 +2276,14 @@
               <w:szCs w:val="24"/>
             </w:rPr>
           </w:pPr>
-          <w:hyperlink w:anchor="_Toc62606146" w:history="1">
+          <w:hyperlink w:anchor="_Toc62669109" w:history="1">
             <w:r>
               <w:rPr>
                 <w:rStyle w:val="Hyperlink"/>
                 <w:noProof/>
                 <w:lang w:val="en-US"/>
               </w:rPr>
-              <w:t>Tool Comparison</w:t>
+              <w:t>PMD</w:t>
             </w:r>
             <w:r>
               <w:rPr>
@@ -2308,7 +2304,7 @@
                 <w:noProof/>
                 <w:webHidden/>
               </w:rPr>
-              <w:instrText xml:space="preserve"> PAGEREF _Toc62606146 \h </w:instrText>
+              <w:instrText xml:space="preserve"> PAGEREF _Toc62669109 \h </w:instrText>
             </w:r>
             <w:r>
               <w:rPr>
@@ -2329,6 +2325,773 @@
                 <w:webHidden/>
               </w:rPr>
               <w:t>10</w:t>
+            </w:r>
+            <w:r>
+              <w:rPr>
+                <w:noProof/>
+                <w:webHidden/>
+              </w:rPr>
+              <w:fldChar w:fldCharType="end"/>
+            </w:r>
+          </w:hyperlink>
+        </w:p>
+        <w:p>
+          <w:pPr>
+            <w:pStyle w:val="TOC2"/>
+            <w:tabs>
+              <w:tab w:val="right" w:leader="dot" w:pos="9350"/>
+            </w:tabs>
+            <w:rPr>
+              <w:rFonts w:eastAsiaTheme="minorEastAsia" w:cstheme="minorBidi"/>
+              <w:b w:val="0"/>
+              <w:bCs w:val="0"/>
+              <w:noProof/>
+              <w:sz w:val="24"/>
+              <w:szCs w:val="24"/>
+            </w:rPr>
+          </w:pPr>
+          <w:hyperlink w:anchor="_Toc62669110" w:history="1">
+            <w:r>
+              <w:rPr>
+                <w:rStyle w:val="Hyperlink"/>
+                <w:noProof/>
+                <w:lang w:val="en-US"/>
+              </w:rPr>
+              <w:t>QuickStart</w:t>
+            </w:r>
+            <w:r>
+              <w:rPr>
+                <w:noProof/>
+                <w:webHidden/>
+              </w:rPr>
+              <w:tab/>
+            </w:r>
+            <w:r>
+              <w:rPr>
+                <w:noProof/>
+                <w:webHidden/>
+              </w:rPr>
+              <w:fldChar w:fldCharType="begin"/>
+            </w:r>
+            <w:r>
+              <w:rPr>
+                <w:noProof/>
+                <w:webHidden/>
+              </w:rPr>
+              <w:instrText xml:space="preserve"> PAGEREF _Toc62669110 \h </w:instrText>
+            </w:r>
+            <w:r>
+              <w:rPr>
+                <w:noProof/>
+                <w:webHidden/>
+              </w:rPr>
+            </w:r>
+            <w:r>
+              <w:rPr>
+                <w:noProof/>
+                <w:webHidden/>
+              </w:rPr>
+              <w:fldChar w:fldCharType="separate"/>
+            </w:r>
+            <w:r>
+              <w:rPr>
+                <w:noProof/>
+                <w:webHidden/>
+              </w:rPr>
+              <w:t>10</w:t>
+            </w:r>
+            <w:r>
+              <w:rPr>
+                <w:noProof/>
+                <w:webHidden/>
+              </w:rPr>
+              <w:fldChar w:fldCharType="end"/>
+            </w:r>
+          </w:hyperlink>
+        </w:p>
+        <w:p>
+          <w:pPr>
+            <w:pStyle w:val="TOC2"/>
+            <w:tabs>
+              <w:tab w:val="right" w:leader="dot" w:pos="9350"/>
+            </w:tabs>
+            <w:rPr>
+              <w:rFonts w:eastAsiaTheme="minorEastAsia" w:cstheme="minorBidi"/>
+              <w:b w:val="0"/>
+              <w:bCs w:val="0"/>
+              <w:noProof/>
+              <w:sz w:val="24"/>
+              <w:szCs w:val="24"/>
+            </w:rPr>
+          </w:pPr>
+          <w:hyperlink w:anchor="_Toc62669111" w:history="1">
+            <w:r>
+              <w:rPr>
+                <w:rStyle w:val="Hyperlink"/>
+                <w:noProof/>
+                <w:lang w:val="en-US"/>
+              </w:rPr>
+              <w:t>Analyze the Results</w:t>
+            </w:r>
+            <w:r>
+              <w:rPr>
+                <w:noProof/>
+                <w:webHidden/>
+              </w:rPr>
+              <w:tab/>
+            </w:r>
+            <w:r>
+              <w:rPr>
+                <w:noProof/>
+                <w:webHidden/>
+              </w:rPr>
+              <w:fldChar w:fldCharType="begin"/>
+            </w:r>
+            <w:r>
+              <w:rPr>
+                <w:noProof/>
+                <w:webHidden/>
+              </w:rPr>
+              <w:instrText xml:space="preserve"> PAGEREF _Toc62669111 \h </w:instrText>
+            </w:r>
+            <w:r>
+              <w:rPr>
+                <w:noProof/>
+                <w:webHidden/>
+              </w:rPr>
+            </w:r>
+            <w:r>
+              <w:rPr>
+                <w:noProof/>
+                <w:webHidden/>
+              </w:rPr>
+              <w:fldChar w:fldCharType="separate"/>
+            </w:r>
+            <w:r>
+              <w:rPr>
+                <w:noProof/>
+                <w:webHidden/>
+              </w:rPr>
+              <w:t>10</w:t>
+            </w:r>
+            <w:r>
+              <w:rPr>
+                <w:noProof/>
+                <w:webHidden/>
+              </w:rPr>
+              <w:fldChar w:fldCharType="end"/>
+            </w:r>
+          </w:hyperlink>
+        </w:p>
+        <w:p>
+          <w:pPr>
+            <w:pStyle w:val="TOC2"/>
+            <w:tabs>
+              <w:tab w:val="right" w:leader="dot" w:pos="9350"/>
+            </w:tabs>
+            <w:rPr>
+              <w:rFonts w:eastAsiaTheme="minorEastAsia" w:cstheme="minorBidi"/>
+              <w:b w:val="0"/>
+              <w:bCs w:val="0"/>
+              <w:noProof/>
+              <w:sz w:val="24"/>
+              <w:szCs w:val="24"/>
+            </w:rPr>
+          </w:pPr>
+          <w:hyperlink w:anchor="_Toc62669112" w:history="1">
+            <w:r>
+              <w:rPr>
+                <w:rStyle w:val="Hyperlink"/>
+                <w:noProof/>
+                <w:lang w:val="en-US"/>
+              </w:rPr>
+              <w:t>PMD findings</w:t>
+            </w:r>
+            <w:r>
+              <w:rPr>
+                <w:noProof/>
+                <w:webHidden/>
+              </w:rPr>
+              <w:tab/>
+            </w:r>
+            <w:r>
+              <w:rPr>
+                <w:noProof/>
+                <w:webHidden/>
+              </w:rPr>
+              <w:fldChar w:fldCharType="begin"/>
+            </w:r>
+            <w:r>
+              <w:rPr>
+                <w:noProof/>
+                <w:webHidden/>
+              </w:rPr>
+              <w:instrText xml:space="preserve"> PAGEREF _Toc62669112 \h </w:instrText>
+            </w:r>
+            <w:r>
+              <w:rPr>
+                <w:noProof/>
+                <w:webHidden/>
+              </w:rPr>
+            </w:r>
+            <w:r>
+              <w:rPr>
+                <w:noProof/>
+                <w:webHidden/>
+              </w:rPr>
+              <w:fldChar w:fldCharType="separate"/>
+            </w:r>
+            <w:r>
+              <w:rPr>
+                <w:noProof/>
+                <w:webHidden/>
+              </w:rPr>
+              <w:t>11</w:t>
+            </w:r>
+            <w:r>
+              <w:rPr>
+                <w:noProof/>
+                <w:webHidden/>
+              </w:rPr>
+              <w:fldChar w:fldCharType="end"/>
+            </w:r>
+          </w:hyperlink>
+        </w:p>
+        <w:p>
+          <w:pPr>
+            <w:pStyle w:val="TOC2"/>
+            <w:tabs>
+              <w:tab w:val="left" w:pos="720"/>
+              <w:tab w:val="right" w:leader="dot" w:pos="9350"/>
+            </w:tabs>
+            <w:rPr>
+              <w:rFonts w:eastAsiaTheme="minorEastAsia" w:cstheme="minorBidi"/>
+              <w:b w:val="0"/>
+              <w:bCs w:val="0"/>
+              <w:noProof/>
+              <w:sz w:val="24"/>
+              <w:szCs w:val="24"/>
+            </w:rPr>
+          </w:pPr>
+          <w:hyperlink w:anchor="_Toc62669113" w:history="1">
+            <w:r>
+              <w:rPr>
+                <w:rStyle w:val="Hyperlink"/>
+                <w:rFonts w:eastAsia="Times New Roman"/>
+                <w:noProof/>
+                <w:lang w:val="en-US"/>
+              </w:rPr>
+              <w:t>1.</w:t>
+            </w:r>
+            <w:r>
+              <w:rPr>
+                <w:rFonts w:eastAsiaTheme="minorEastAsia" w:cstheme="minorBidi"/>
+                <w:b w:val="0"/>
+                <w:bCs w:val="0"/>
+                <w:noProof/>
+                <w:sz w:val="24"/>
+                <w:szCs w:val="24"/>
+              </w:rPr>
+              <w:tab/>
+            </w:r>
+            <w:r>
+              <w:rPr>
+                <w:rStyle w:val="Hyperlink"/>
+                <w:rFonts w:eastAsia="Times New Roman"/>
+                <w:noProof/>
+              </w:rPr>
+              <w:t>Assignment</w:t>
+            </w:r>
+            <w:r>
+              <w:rPr>
+                <w:rStyle w:val="Hyperlink"/>
+                <w:rFonts w:eastAsia="Times New Roman"/>
+                <w:noProof/>
+                <w:lang w:val="en-US"/>
+              </w:rPr>
+              <w:t xml:space="preserve"> </w:t>
+            </w:r>
+            <w:r>
+              <w:rPr>
+                <w:rStyle w:val="Hyperlink"/>
+                <w:rFonts w:eastAsia="Times New Roman"/>
+                <w:noProof/>
+              </w:rPr>
+              <w:t>To</w:t>
+            </w:r>
+            <w:r>
+              <w:rPr>
+                <w:rStyle w:val="Hyperlink"/>
+                <w:rFonts w:eastAsia="Times New Roman"/>
+                <w:noProof/>
+                <w:lang w:val="en-US"/>
+              </w:rPr>
+              <w:t xml:space="preserve"> </w:t>
+            </w:r>
+            <w:r>
+              <w:rPr>
+                <w:rStyle w:val="Hyperlink"/>
+                <w:rFonts w:eastAsia="Times New Roman"/>
+                <w:noProof/>
+              </w:rPr>
+              <w:t>Non</w:t>
+            </w:r>
+            <w:r>
+              <w:rPr>
+                <w:rStyle w:val="Hyperlink"/>
+                <w:rFonts w:eastAsia="Times New Roman"/>
+                <w:noProof/>
+                <w:lang w:val="en-US"/>
+              </w:rPr>
+              <w:t xml:space="preserve"> </w:t>
+            </w:r>
+            <w:r>
+              <w:rPr>
+                <w:rStyle w:val="Hyperlink"/>
+                <w:rFonts w:eastAsia="Times New Roman"/>
+                <w:noProof/>
+              </w:rPr>
+              <w:t>Final</w:t>
+            </w:r>
+            <w:r>
+              <w:rPr>
+                <w:rStyle w:val="Hyperlink"/>
+                <w:rFonts w:eastAsia="Times New Roman"/>
+                <w:noProof/>
+                <w:lang w:val="en-US"/>
+              </w:rPr>
+              <w:t xml:space="preserve"> </w:t>
+            </w:r>
+            <w:r>
+              <w:rPr>
+                <w:rStyle w:val="Hyperlink"/>
+                <w:rFonts w:eastAsia="Times New Roman"/>
+                <w:noProof/>
+              </w:rPr>
+              <w:t>Static</w:t>
+            </w:r>
+            <w:r>
+              <w:rPr>
+                <w:noProof/>
+                <w:webHidden/>
+              </w:rPr>
+              <w:tab/>
+            </w:r>
+            <w:r>
+              <w:rPr>
+                <w:noProof/>
+                <w:webHidden/>
+              </w:rPr>
+              <w:fldChar w:fldCharType="begin"/>
+            </w:r>
+            <w:r>
+              <w:rPr>
+                <w:noProof/>
+                <w:webHidden/>
+              </w:rPr>
+              <w:instrText xml:space="preserve"> PAGEREF _Toc62669113 \h </w:instrText>
+            </w:r>
+            <w:r>
+              <w:rPr>
+                <w:noProof/>
+                <w:webHidden/>
+              </w:rPr>
+            </w:r>
+            <w:r>
+              <w:rPr>
+                <w:noProof/>
+                <w:webHidden/>
+              </w:rPr>
+              <w:fldChar w:fldCharType="separate"/>
+            </w:r>
+            <w:r>
+              <w:rPr>
+                <w:noProof/>
+                <w:webHidden/>
+              </w:rPr>
+              <w:t>11</w:t>
+            </w:r>
+            <w:r>
+              <w:rPr>
+                <w:noProof/>
+                <w:webHidden/>
+              </w:rPr>
+              <w:fldChar w:fldCharType="end"/>
+            </w:r>
+          </w:hyperlink>
+        </w:p>
+        <w:p>
+          <w:pPr>
+            <w:pStyle w:val="TOC2"/>
+            <w:tabs>
+              <w:tab w:val="left" w:pos="720"/>
+              <w:tab w:val="right" w:leader="dot" w:pos="9350"/>
+            </w:tabs>
+            <w:rPr>
+              <w:rFonts w:eastAsiaTheme="minorEastAsia" w:cstheme="minorBidi"/>
+              <w:b w:val="0"/>
+              <w:bCs w:val="0"/>
+              <w:noProof/>
+              <w:sz w:val="24"/>
+              <w:szCs w:val="24"/>
+            </w:rPr>
+          </w:pPr>
+          <w:hyperlink w:anchor="_Toc62669114" w:history="1">
+            <w:r>
+              <w:rPr>
+                <w:rStyle w:val="Hyperlink"/>
+                <w:rFonts w:eastAsia="Times New Roman"/>
+                <w:noProof/>
+                <w:lang w:val="en-US"/>
+              </w:rPr>
+              <w:t>2.</w:t>
+            </w:r>
+            <w:r>
+              <w:rPr>
+                <w:rFonts w:eastAsiaTheme="minorEastAsia" w:cstheme="minorBidi"/>
+                <w:b w:val="0"/>
+                <w:bCs w:val="0"/>
+                <w:noProof/>
+                <w:sz w:val="24"/>
+                <w:szCs w:val="24"/>
+              </w:rPr>
+              <w:tab/>
+            </w:r>
+            <w:r>
+              <w:rPr>
+                <w:rStyle w:val="Hyperlink"/>
+                <w:rFonts w:eastAsia="Times New Roman"/>
+                <w:noProof/>
+              </w:rPr>
+              <w:t>Close</w:t>
+            </w:r>
+            <w:r>
+              <w:rPr>
+                <w:rStyle w:val="Hyperlink"/>
+                <w:rFonts w:eastAsia="Times New Roman"/>
+                <w:noProof/>
+                <w:lang w:val="en-US"/>
+              </w:rPr>
+              <w:t xml:space="preserve"> </w:t>
+            </w:r>
+            <w:r>
+              <w:rPr>
+                <w:rStyle w:val="Hyperlink"/>
+                <w:rFonts w:eastAsia="Times New Roman"/>
+                <w:noProof/>
+              </w:rPr>
+              <w:t>Resource</w:t>
+            </w:r>
+            <w:r>
+              <w:rPr>
+                <w:noProof/>
+                <w:webHidden/>
+              </w:rPr>
+              <w:tab/>
+            </w:r>
+            <w:r>
+              <w:rPr>
+                <w:noProof/>
+                <w:webHidden/>
+              </w:rPr>
+              <w:fldChar w:fldCharType="begin"/>
+            </w:r>
+            <w:r>
+              <w:rPr>
+                <w:noProof/>
+                <w:webHidden/>
+              </w:rPr>
+              <w:instrText xml:space="preserve"> PAGEREF _Toc62669114 \h </w:instrText>
+            </w:r>
+            <w:r>
+              <w:rPr>
+                <w:noProof/>
+                <w:webHidden/>
+              </w:rPr>
+            </w:r>
+            <w:r>
+              <w:rPr>
+                <w:noProof/>
+                <w:webHidden/>
+              </w:rPr>
+              <w:fldChar w:fldCharType="separate"/>
+            </w:r>
+            <w:r>
+              <w:rPr>
+                <w:noProof/>
+                <w:webHidden/>
+              </w:rPr>
+              <w:t>11</w:t>
+            </w:r>
+            <w:r>
+              <w:rPr>
+                <w:noProof/>
+                <w:webHidden/>
+              </w:rPr>
+              <w:fldChar w:fldCharType="end"/>
+            </w:r>
+          </w:hyperlink>
+        </w:p>
+        <w:p>
+          <w:pPr>
+            <w:pStyle w:val="TOC2"/>
+            <w:tabs>
+              <w:tab w:val="left" w:pos="720"/>
+              <w:tab w:val="right" w:leader="dot" w:pos="9350"/>
+            </w:tabs>
+            <w:rPr>
+              <w:rFonts w:eastAsiaTheme="minorEastAsia" w:cstheme="minorBidi"/>
+              <w:b w:val="0"/>
+              <w:bCs w:val="0"/>
+              <w:noProof/>
+              <w:sz w:val="24"/>
+              <w:szCs w:val="24"/>
+            </w:rPr>
+          </w:pPr>
+          <w:hyperlink w:anchor="_Toc62669115" w:history="1">
+            <w:r>
+              <w:rPr>
+                <w:rStyle w:val="Hyperlink"/>
+                <w:rFonts w:eastAsia="Times New Roman"/>
+                <w:noProof/>
+              </w:rPr>
+              <w:t>3.</w:t>
+            </w:r>
+            <w:r>
+              <w:rPr>
+                <w:rFonts w:eastAsiaTheme="minorEastAsia" w:cstheme="minorBidi"/>
+                <w:b w:val="0"/>
+                <w:bCs w:val="0"/>
+                <w:noProof/>
+                <w:sz w:val="24"/>
+                <w:szCs w:val="24"/>
+              </w:rPr>
+              <w:tab/>
+            </w:r>
+            <w:r>
+              <w:rPr>
+                <w:rStyle w:val="Hyperlink"/>
+                <w:rFonts w:eastAsia="Times New Roman"/>
+                <w:noProof/>
+              </w:rPr>
+              <w:t>Literals</w:t>
+            </w:r>
+            <w:r>
+              <w:rPr>
+                <w:rStyle w:val="Hyperlink"/>
+                <w:rFonts w:eastAsia="Times New Roman"/>
+                <w:noProof/>
+                <w:lang w:val="en-US"/>
+              </w:rPr>
+              <w:t xml:space="preserve"> </w:t>
+            </w:r>
+            <w:r>
+              <w:rPr>
+                <w:rStyle w:val="Hyperlink"/>
+                <w:rFonts w:eastAsia="Times New Roman"/>
+                <w:noProof/>
+              </w:rPr>
+              <w:t>First</w:t>
+            </w:r>
+            <w:r>
+              <w:rPr>
+                <w:rStyle w:val="Hyperlink"/>
+                <w:rFonts w:eastAsia="Times New Roman"/>
+                <w:noProof/>
+                <w:lang w:val="en-US"/>
+              </w:rPr>
+              <w:t xml:space="preserve"> </w:t>
+            </w:r>
+            <w:r>
+              <w:rPr>
+                <w:rStyle w:val="Hyperlink"/>
+                <w:rFonts w:eastAsia="Times New Roman"/>
+                <w:noProof/>
+              </w:rPr>
+              <w:t>In</w:t>
+            </w:r>
+            <w:r>
+              <w:rPr>
+                <w:rStyle w:val="Hyperlink"/>
+                <w:rFonts w:eastAsia="Times New Roman"/>
+                <w:noProof/>
+                <w:lang w:val="en-US"/>
+              </w:rPr>
+              <w:t xml:space="preserve"> </w:t>
+            </w:r>
+            <w:r>
+              <w:rPr>
+                <w:rStyle w:val="Hyperlink"/>
+                <w:rFonts w:eastAsia="Times New Roman"/>
+                <w:noProof/>
+              </w:rPr>
+              <w:t>Comparisons</w:t>
+            </w:r>
+            <w:r>
+              <w:rPr>
+                <w:noProof/>
+                <w:webHidden/>
+              </w:rPr>
+              <w:tab/>
+            </w:r>
+            <w:r>
+              <w:rPr>
+                <w:noProof/>
+                <w:webHidden/>
+              </w:rPr>
+              <w:fldChar w:fldCharType="begin"/>
+            </w:r>
+            <w:r>
+              <w:rPr>
+                <w:noProof/>
+                <w:webHidden/>
+              </w:rPr>
+              <w:instrText xml:space="preserve"> PAGEREF _Toc62669115 \h </w:instrText>
+            </w:r>
+            <w:r>
+              <w:rPr>
+                <w:noProof/>
+                <w:webHidden/>
+              </w:rPr>
+            </w:r>
+            <w:r>
+              <w:rPr>
+                <w:noProof/>
+                <w:webHidden/>
+              </w:rPr>
+              <w:fldChar w:fldCharType="separate"/>
+            </w:r>
+            <w:r>
+              <w:rPr>
+                <w:noProof/>
+                <w:webHidden/>
+              </w:rPr>
+              <w:t>12</w:t>
+            </w:r>
+            <w:r>
+              <w:rPr>
+                <w:noProof/>
+                <w:webHidden/>
+              </w:rPr>
+              <w:fldChar w:fldCharType="end"/>
+            </w:r>
+          </w:hyperlink>
+        </w:p>
+        <w:p>
+          <w:pPr>
+            <w:pStyle w:val="TOC2"/>
+            <w:tabs>
+              <w:tab w:val="left" w:pos="720"/>
+              <w:tab w:val="right" w:leader="dot" w:pos="9350"/>
+            </w:tabs>
+            <w:rPr>
+              <w:rFonts w:eastAsiaTheme="minorEastAsia" w:cstheme="minorBidi"/>
+              <w:b w:val="0"/>
+              <w:bCs w:val="0"/>
+              <w:noProof/>
+              <w:sz w:val="24"/>
+              <w:szCs w:val="24"/>
+            </w:rPr>
+          </w:pPr>
+          <w:hyperlink w:anchor="_Toc62669116" w:history="1">
+            <w:r>
+              <w:rPr>
+                <w:rStyle w:val="Hyperlink"/>
+                <w:rFonts w:eastAsia="Times New Roman"/>
+                <w:noProof/>
+              </w:rPr>
+              <w:t>4.</w:t>
+            </w:r>
+            <w:r>
+              <w:rPr>
+                <w:rFonts w:eastAsiaTheme="minorEastAsia" w:cstheme="minorBidi"/>
+                <w:b w:val="0"/>
+                <w:bCs w:val="0"/>
+                <w:noProof/>
+                <w:sz w:val="24"/>
+                <w:szCs w:val="24"/>
+              </w:rPr>
+              <w:tab/>
+            </w:r>
+            <w:r>
+              <w:rPr>
+                <w:rStyle w:val="Hyperlink"/>
+                <w:rFonts w:eastAsia="Times New Roman"/>
+                <w:noProof/>
+              </w:rPr>
+              <w:t>Control</w:t>
+            </w:r>
+            <w:r>
+              <w:rPr>
+                <w:rStyle w:val="Hyperlink"/>
+                <w:noProof/>
+                <w:lang w:val="en-US"/>
+              </w:rPr>
+              <w:t xml:space="preserve"> </w:t>
+            </w:r>
+            <w:r>
+              <w:rPr>
+                <w:rStyle w:val="Hyperlink"/>
+                <w:rFonts w:eastAsia="Times New Roman"/>
+                <w:noProof/>
+              </w:rPr>
+              <w:t>Statement</w:t>
+            </w:r>
+            <w:r>
+              <w:rPr>
+                <w:rStyle w:val="Hyperlink"/>
+                <w:noProof/>
+                <w:lang w:val="en-US"/>
+              </w:rPr>
+              <w:t xml:space="preserve"> </w:t>
+            </w:r>
+            <w:r>
+              <w:rPr>
+                <w:rStyle w:val="Hyperlink"/>
+                <w:noProof/>
+              </w:rPr>
+              <w:t>Braces</w:t>
+            </w:r>
+            <w:r>
+              <w:rPr>
+                <w:noProof/>
+                <w:webHidden/>
+              </w:rPr>
+              <w:tab/>
+            </w:r>
+            <w:r>
+              <w:rPr>
+                <w:noProof/>
+                <w:webHidden/>
+              </w:rPr>
+              <w:fldChar w:fldCharType="begin"/>
+            </w:r>
+            <w:r>
+              <w:rPr>
+                <w:noProof/>
+                <w:webHidden/>
+              </w:rPr>
+              <w:instrText xml:space="preserve"> PAGEREF _Toc62669116 \h </w:instrText>
+            </w:r>
+            <w:r>
+              <w:rPr>
+                <w:noProof/>
+                <w:webHidden/>
+              </w:rPr>
+            </w:r>
+            <w:r>
+              <w:rPr>
+                <w:noProof/>
+                <w:webHidden/>
+              </w:rPr>
+              <w:fldChar w:fldCharType="separate"/>
+            </w:r>
+            <w:r>
+              <w:rPr>
+                <w:noProof/>
+                <w:webHidden/>
+              </w:rPr>
+              <w:t>13</w:t>
             </w:r>
             <w:r>
               <w:rPr>
@@ -2355,21 +3118,14 @@
               <w:szCs w:val="24"/>
             </w:rPr>
           </w:pPr>
-          <w:hyperlink w:anchor="_Toc62606147" w:history="1">
+          <w:hyperlink w:anchor="_Toc62669117" w:history="1">
             <w:r>
               <w:rPr>
                 <w:rStyle w:val="Hyperlink"/>
                 <w:noProof/>
                 <w:lang w:val="en-US"/>
               </w:rPr>
-              <w:t>A</w:t>
-            </w:r>
-            <w:r>
-              <w:rPr>
-                <w:rStyle w:val="Hyperlink"/>
-                <w:noProof/>
-              </w:rPr>
-              <w:t>ttachments</w:t>
+              <w:t>Tool Comparison</w:t>
             </w:r>
             <w:r>
               <w:rPr>
@@ -2390,7 +3146,7 @@
                 <w:noProof/>
                 <w:webHidden/>
               </w:rPr>
-              <w:instrText xml:space="preserve"> PAGEREF _Toc62606147 \h </w:instrText>
+              <w:instrText xml:space="preserve"> PAGEREF _Toc62669117 \h </w:instrText>
             </w:r>
             <w:r>
               <w:rPr>
@@ -2410,7 +3166,7 @@
                 <w:noProof/>
                 <w:webHidden/>
               </w:rPr>
-              <w:t>11</w:t>
+              <w:t>14</w:t>
             </w:r>
             <w:r>
               <w:rPr>
@@ -2437,13 +3193,95 @@
               <w:szCs w:val="24"/>
             </w:rPr>
           </w:pPr>
-          <w:hyperlink w:anchor="_Toc62606148" w:history="1">
+          <w:hyperlink w:anchor="_Toc62669118" w:history="1">
             <w:r>
               <w:rPr>
                 <w:rStyle w:val="Hyperlink"/>
                 <w:noProof/>
                 <w:lang w:val="en-US"/>
               </w:rPr>
+              <w:t>A</w:t>
+            </w:r>
+            <w:r>
+              <w:rPr>
+                <w:rStyle w:val="Hyperlink"/>
+                <w:noProof/>
+              </w:rPr>
+              <w:t>ttachments</w:t>
+            </w:r>
+            <w:r>
+              <w:rPr>
+                <w:noProof/>
+                <w:webHidden/>
+              </w:rPr>
+              <w:tab/>
+            </w:r>
+            <w:r>
+              <w:rPr>
+                <w:noProof/>
+                <w:webHidden/>
+              </w:rPr>
+              <w:fldChar w:fldCharType="begin"/>
+            </w:r>
+            <w:r>
+              <w:rPr>
+                <w:noProof/>
+                <w:webHidden/>
+              </w:rPr>
+              <w:instrText xml:space="preserve"> PAGEREF _Toc62669118 \h </w:instrText>
+            </w:r>
+            <w:r>
+              <w:rPr>
+                <w:noProof/>
+                <w:webHidden/>
+              </w:rPr>
+            </w:r>
+            <w:r>
+              <w:rPr>
+                <w:noProof/>
+                <w:webHidden/>
+              </w:rPr>
+              <w:fldChar w:fldCharType="separate"/>
+            </w:r>
+            <w:r>
+              <w:rPr>
+                <w:noProof/>
+                <w:webHidden/>
+              </w:rPr>
+              <w:t>15</w:t>
+            </w:r>
+            <w:r>
+              <w:rPr>
+                <w:noProof/>
+                <w:webHidden/>
+              </w:rPr>
+              <w:fldChar w:fldCharType="end"/>
+            </w:r>
+          </w:hyperlink>
+        </w:p>
+        <w:p>
+          <w:pPr>
+            <w:pStyle w:val="TOC1"/>
+            <w:tabs>
+              <w:tab w:val="right" w:leader="dot" w:pos="9350"/>
+            </w:tabs>
+            <w:rPr>
+              <w:rFonts w:eastAsiaTheme="minorEastAsia" w:cstheme="minorBidi"/>
+              <w:b w:val="0"/>
+              <w:bCs w:val="0"/>
+              <w:i w:val="0"/>
+              <w:iCs w:val="0"/>
+              <w:noProof/>
+              <w:szCs w:val="24"/>
+            </w:rPr>
+          </w:pPr>
+          <w:hyperlink w:anchor="_Toc62669119" w:history="1">
+            <w:r>
+              <w:rPr>
+                <w:rStyle w:val="Hyperlink"/>
+                <w:noProof/>
+                <w:lang w:val="en-US"/>
+              </w:rPr>
               <w:t>References</w:t>
             </w:r>
             <w:r>
@@ -2465,7 +3303,7 @@
                 <w:noProof/>
                 <w:webHidden/>
               </w:rPr>
-              <w:instrText xml:space="preserve"> PAGEREF _Toc62606148 \h </w:instrText>
+              <w:instrText xml:space="preserve"> PAGEREF _Toc62669119 \h </w:instrText>
             </w:r>
             <w:r>
               <w:rPr>
@@ -2485,7 +3323,7 @@
                 <w:noProof/>
                 <w:webHidden/>
               </w:rPr>
-              <w:t>12</w:t>
+              <w:t>16</w:t>
             </w:r>
             <w:r>
               <w:rPr>
@@ -2520,7 +3358,7 @@
           <w:lang w:val="en-US"/>
         </w:rPr>
       </w:pPr>
-      <w:bookmarkStart w:id="0" w:name="_Toc62606131"/>
+      <w:bookmarkStart w:id="0" w:name="_Toc62669094"/>
       <w:r>
         <w:rPr>
           <w:lang w:val="en-US"/>
@@ -2599,7 +3437,7 @@
           <w:szCs w:val="22"/>
           <w:lang w:val="en-US"/>
         </w:rPr>
-        <w:t xml:space="preserve">. </w:t>
+        <w:t xml:space="preserve"> in my macOS</w:t>
       </w:r>
       <w:r>
         <w:rPr>
@@ -2608,7 +3446,7 @@
           <w:szCs w:val="22"/>
           <w:lang w:val="en-US"/>
         </w:rPr>
-        <w:t xml:space="preserve">The analysis will be performed with two </w:t>
+        <w:t xml:space="preserve">. </w:t>
       </w:r>
       <w:r>
         <w:rPr>
@@ -2617,7 +3455,7 @@
           <w:szCs w:val="22"/>
           <w:lang w:val="en-US"/>
         </w:rPr>
-        <w:t>tools</w:t>
+        <w:t xml:space="preserve">The analysis will be performed </w:t>
       </w:r>
       <w:r>
         <w:rPr>
@@ -2626,7 +3464,7 @@
           <w:szCs w:val="22"/>
           <w:lang w:val="en-US"/>
         </w:rPr>
-        <w:t xml:space="preserve">, </w:t>
+        <w:t xml:space="preserve">first manually and then </w:t>
       </w:r>
       <w:r>
         <w:rPr>
@@ -2635,7 +3473,7 @@
           <w:szCs w:val="22"/>
           <w:lang w:val="en-US"/>
         </w:rPr>
-        <w:t>Spot</w:t>
+        <w:t xml:space="preserve">with two </w:t>
       </w:r>
       <w:r>
         <w:rPr>
@@ -2644,7 +3482,7 @@
           <w:szCs w:val="22"/>
           <w:lang w:val="en-US"/>
         </w:rPr>
-        <w:t>Bugs v</w:t>
+        <w:t>tools</w:t>
       </w:r>
       <w:r>
         <w:rPr>
@@ -2653,7 +3491,7 @@
           <w:szCs w:val="22"/>
           <w:lang w:val="en-US"/>
         </w:rPr>
-        <w:t>4</w:t>
+        <w:t xml:space="preserve">, </w:t>
       </w:r>
       <w:r>
         <w:rPr>
@@ -2662,7 +3500,7 @@
           <w:szCs w:val="22"/>
           <w:lang w:val="en-US"/>
         </w:rPr>
-        <w:t>.0.0</w:t>
+        <w:t>Spot</w:t>
       </w:r>
       <w:r>
         <w:rPr>
@@ -2671,7 +3509,7 @@
           <w:szCs w:val="22"/>
           <w:lang w:val="en-US"/>
         </w:rPr>
-        <w:t xml:space="preserve"> which </w:t>
+        <w:t>Bugs v</w:t>
       </w:r>
       <w:r>
         <w:rPr>
@@ -2680,7 +3518,25 @@
           <w:szCs w:val="22"/>
           <w:lang w:val="en-US"/>
         </w:rPr>
-        <w:t>is the spiritual successor of </w:t>
+        <w:t>4</w:t>
+      </w:r>
+      <w:r>
+        <w:rPr>
+          <w:rFonts w:ascii="Calibri" w:hAnsi="Calibri" w:cs="Calibri"/>
+          <w:sz w:val="22"/>
+          <w:szCs w:val="22"/>
+          <w:lang w:val="en-US"/>
+        </w:rPr>
+        <w:t>.0.0</w:t>
+      </w:r>
+      <w:r>
+        <w:rPr>
+          <w:rFonts w:ascii="Calibri" w:hAnsi="Calibri" w:cs="Calibri"/>
+          <w:sz w:val="22"/>
+          <w:szCs w:val="22"/>
+          <w:lang w:val="en-US"/>
+        </w:rPr>
+        <w:t xml:space="preserve"> which is the spiritual successor of </w:t>
       </w:r>
       <w:r>
         <w:rPr>
@@ -2793,6 +3649,7 @@
     </w:p>
     <w:p>
       <w:pPr>
+        <w:pStyle w:val="NormalWeb"/>
         <w:rPr>
           <w:rFonts w:ascii="Calibri" w:hAnsi="Calibri" w:cs="Calibri"/>
           <w:sz w:val="22"/>
@@ -2800,39 +3657,30 @@
           <w:lang w:val="en-US"/>
         </w:rPr>
       </w:pPr>
-    </w:p>
-    <w:p>
-      <w:pPr>
-        <w:rPr>
-          <w:lang w:val="en-US"/>
-        </w:rPr>
-      </w:pPr>
-    </w:p>
-    <w:p>
-      <w:pPr>
+      <w:r>
         <w:rPr>
           <w:rFonts w:ascii="Calibri" w:hAnsi="Calibri" w:cs="Calibri"/>
           <w:sz w:val="22"/>
           <w:szCs w:val="22"/>
-        </w:rPr>
-      </w:pPr>
-    </w:p>
-    <w:p>
-      <w:pPr>
+          <w:lang w:val="en-US"/>
+        </w:rPr>
+        <w:t>The second tool that I will use is PMD</w:t>
+      </w:r>
+      <w:r>
         <w:rPr>
           <w:rFonts w:ascii="Calibri" w:hAnsi="Calibri" w:cs="Calibri"/>
           <w:sz w:val="22"/>
           <w:szCs w:val="22"/>
         </w:rPr>
-      </w:pPr>
+        <w:t xml:space="preserve"> </w:t>
+      </w:r>
       <w:r>
         <w:rPr>
           <w:rFonts w:ascii="Calibri" w:hAnsi="Calibri" w:cs="Calibri"/>
           <w:sz w:val="22"/>
           <w:szCs w:val="22"/>
-          <w:lang w:val="en-US"/>
-        </w:rPr>
-        <w:t xml:space="preserve"> </w:t>
+        </w:rPr>
+        <w:t>v5.5.2</w:t>
       </w:r>
       <w:r>
         <w:rPr>
@@ -2841,24 +3689,29 @@
           <w:szCs w:val="22"/>
           <w:lang w:val="en-US"/>
         </w:rPr>
-        <w:t xml:space="preserve">and </w:t>
+        <w:t xml:space="preserve"> which stands for Programming Mistake Detector.</w:t>
       </w:r>
       <w:r>
         <w:rPr>
           <w:rFonts w:ascii="Calibri" w:hAnsi="Calibri" w:cs="Calibri"/>
           <w:sz w:val="22"/>
           <w:szCs w:val="22"/>
-        </w:rPr>
-        <w:t>Flawfinder v2.0.0</w:t>
-      </w:r>
+          <w:lang w:val="en-US"/>
+        </w:rPr>
+        <w:t xml:space="preserve"> There is an add0n to PMD that is called Copy Paste Detector (CPD). Unlike SpotBugs that only works with java, PMD support other languages as well.</w:t>
+      </w:r>
+    </w:p>
+    <w:p>
+      <w:pPr>
+        <w:pStyle w:val="NormalWeb"/>
+      </w:pPr>
       <w:r>
         <w:rPr>
           <w:rFonts w:ascii="Calibri" w:hAnsi="Calibri" w:cs="Calibri"/>
           <w:sz w:val="22"/>
           <w:szCs w:val="22"/>
-          <w:lang w:val="en-US"/>
-        </w:rPr>
-        <w:t>.</w:t>
+        </w:rPr>
+        <w:t xml:space="preserve">As a result, </w:t>
       </w:r>
       <w:r>
         <w:rPr>
@@ -2867,7 +3720,7 @@
           <w:szCs w:val="22"/>
           <w:lang w:val="en-US"/>
         </w:rPr>
-        <w:t xml:space="preserve"> </w:t>
+        <w:t xml:space="preserve">I will </w:t>
       </w:r>
       <w:r>
         <w:rPr>
@@ -2875,7 +3728,7 @@
           <w:sz w:val="22"/>
           <w:szCs w:val="22"/>
         </w:rPr>
-        <w:t xml:space="preserve">As a result, </w:t>
+        <w:t xml:space="preserve">build the source for the simple web server in order to analyze it with </w:t>
       </w:r>
       <w:r>
         <w:rPr>
@@ -2884,7 +3737,7 @@
           <w:szCs w:val="22"/>
           <w:lang w:val="en-US"/>
         </w:rPr>
-        <w:t xml:space="preserve">I will </w:t>
+        <w:t>these tow tools</w:t>
       </w:r>
       <w:r>
         <w:rPr>
@@ -2892,7 +3745,7 @@
           <w:sz w:val="22"/>
           <w:szCs w:val="22"/>
         </w:rPr>
-        <w:t xml:space="preserve">build the source for the simple web server in order to analyze it with FindBugs. </w:t>
+        <w:t xml:space="preserve">. </w:t>
       </w:r>
     </w:p>
     <w:p>
@@ -2915,7 +3768,7 @@
           <w:lang w:val="en-US"/>
         </w:rPr>
       </w:pPr>
-      <w:bookmarkStart w:id="1" w:name="_Toc62606132"/>
+      <w:bookmarkStart w:id="1" w:name="_Toc62669095"/>
       <w:r>
         <w:rPr>
           <w:lang w:val="en-US"/>
@@ -2984,25 +3837,7 @@
         <w:rPr>
           <w:lang w:val="en-US"/>
         </w:rPr>
-        <w:t xml:space="preserve">he </w:t>
-      </w:r>
-      <w:r>
-        <w:rPr>
-          <w:lang w:val="en-US"/>
-        </w:rPr>
-        <w:t xml:space="preserve">first </w:t>
-      </w:r>
-      <w:r>
-        <w:rPr>
-          <w:lang w:val="en-US"/>
-        </w:rPr>
-        <w:t xml:space="preserve">code problem </w:t>
-      </w:r>
-      <w:r>
-        <w:rPr>
-          <w:lang w:val="en-US"/>
-        </w:rPr>
-        <w:t xml:space="preserve">is the </w:t>
+        <w:t xml:space="preserve">he first code problem is the </w:t>
       </w:r>
       <w:r>
         <w:rPr>
@@ -3128,37 +3963,7 @@
         <w:rPr>
           <w:lang w:val="en-US"/>
         </w:rPr>
-        <w:t xml:space="preserve">It impacts the performance with too many open files, </w:t>
-      </w:r>
-      <w:r>
-        <w:rPr>
-          <w:lang w:val="en-US"/>
-        </w:rPr>
-        <w:t>slow</w:t>
-      </w:r>
-      <w:r>
-        <w:rPr>
-          <w:lang w:val="en-US"/>
-        </w:rPr>
-        <w:t>ing</w:t>
-      </w:r>
-      <w:r>
-        <w:rPr>
-          <w:lang w:val="en-US"/>
-        </w:rPr>
-        <w:t xml:space="preserve"> down </w:t>
-      </w:r>
-      <w:r>
-        <w:rPr>
-          <w:lang w:val="en-US"/>
-        </w:rPr>
-        <w:t>the</w:t>
-      </w:r>
-      <w:r>
-        <w:rPr>
-          <w:lang w:val="en-US"/>
-        </w:rPr>
-        <w:t xml:space="preserve"> program. </w:t>
+        <w:t xml:space="preserve">It impacts the performance with too many open files, slowing down the program. </w:t>
       </w:r>
     </w:p>
     <w:p>
@@ -3176,49 +3981,7 @@
         <w:rPr>
           <w:lang w:val="en-US"/>
         </w:rPr>
-        <w:t>C</w:t>
-      </w:r>
-      <w:r>
-        <w:rPr>
-          <w:lang w:val="en-US"/>
-        </w:rPr>
-        <w:t xml:space="preserve">hanges to files </w:t>
-      </w:r>
-      <w:r>
-        <w:rPr>
-          <w:lang w:val="en-US"/>
-        </w:rPr>
-        <w:t>will</w:t>
-      </w:r>
-      <w:r>
-        <w:rPr>
-          <w:lang w:val="en-US"/>
-        </w:rPr>
-        <w:t xml:space="preserve"> not go into effect until</w:t>
-      </w:r>
-      <w:r>
-        <w:rPr>
-          <w:lang w:val="en-US"/>
-        </w:rPr>
-        <w:t xml:space="preserve"> after</w:t>
-      </w:r>
-      <w:r>
-        <w:rPr>
-          <w:lang w:val="en-US"/>
-        </w:rPr>
-        <w:t xml:space="preserve"> the file is closed, so if </w:t>
-      </w:r>
-      <w:r>
-        <w:rPr>
-          <w:lang w:val="en-US"/>
-        </w:rPr>
-        <w:t>we</w:t>
-      </w:r>
-      <w:r>
-        <w:rPr>
-          <w:lang w:val="en-US"/>
-        </w:rPr>
-        <w:t xml:space="preserve"> </w:t>
+        <w:t xml:space="preserve">Changes to files will not go into effect until after the file is closed, so if we </w:t>
       </w:r>
       <w:r>
         <w:rPr>
@@ -3230,19 +3993,7 @@
         <w:rPr>
           <w:lang w:val="en-US"/>
         </w:rPr>
-        <w:t xml:space="preserve">, leaves open, and reads a file, </w:t>
-      </w:r>
-      <w:r>
-        <w:rPr>
-          <w:lang w:val="en-US"/>
-        </w:rPr>
-        <w:t>we</w:t>
-      </w:r>
-      <w:r>
-        <w:rPr>
-          <w:lang w:val="en-US"/>
-        </w:rPr>
-        <w:t xml:space="preserve"> won't see the edits.</w:t>
+        <w:t>, leaves open, and reads a file, we won't see the edits.</w:t>
       </w:r>
     </w:p>
     <w:p>
@@ -3298,13 +4049,33 @@
         <w:rPr>
           <w:lang w:val="en-US"/>
         </w:rPr>
-        <w:t xml:space="preserve">, the while true in the run method, </w:t>
+        <w:t xml:space="preserve">, the while true in the run </w:t>
+      </w:r>
+      <w:proofErr w:type="gramStart"/>
+      <w:r>
+        <w:rPr>
+          <w:lang w:val="en-US"/>
+        </w:rPr>
+        <w:t xml:space="preserve">method, </w:t>
       </w:r>
       <w:r>
         <w:rPr>
           <w:lang w:val="en-US"/>
         </w:rPr>
         <w:t xml:space="preserve"> </w:t>
+      </w:r>
+      <w:r>
+        <w:rPr>
+          <w:lang w:val="en-US"/>
+        </w:rPr>
+        <w:t>I</w:t>
+      </w:r>
+      <w:proofErr w:type="gramEnd"/>
+      <w:r>
+        <w:rPr>
+          <w:lang w:val="en-US"/>
+        </w:rPr>
+        <w:t xml:space="preserve"> think this might impact the performance and there should be another way to process the request.</w:t>
       </w:r>
     </w:p>
     <w:p>
@@ -3395,7 +4166,7 @@
           <w:lang w:val="en-US"/>
         </w:rPr>
       </w:pPr>
-      <w:bookmarkStart w:id="2" w:name="_Toc62606133"/>
+      <w:bookmarkStart w:id="2" w:name="_Toc62669096"/>
       <w:r>
         <w:rPr>
           <w:lang w:val="en-US"/>
@@ -3422,7 +4193,7 @@
       <w:pPr>
         <w:pStyle w:val="Heading1"/>
       </w:pPr>
-      <w:bookmarkStart w:id="3" w:name="_Toc62606134"/>
+      <w:bookmarkStart w:id="3" w:name="_Toc62669097"/>
       <w:r>
         <w:rPr>
           <w:lang w:val="en-US"/>
@@ -3434,7 +4205,116 @@
       </w:r>
       <w:bookmarkEnd w:id="3"/>
     </w:p>
-    <w:p>
+    <w:p/>
+    <w:p>
+      <w:pPr>
+        <w:rPr>
+          <w:rFonts w:ascii="Calibri" w:hAnsi="Calibri" w:cs="Calibri"/>
+          <w:sz w:val="22"/>
+          <w:szCs w:val="22"/>
+          <w:lang w:val="en-US"/>
+        </w:rPr>
+      </w:pPr>
+      <w:r>
+        <w:rPr>
+          <w:lang w:val="en-US"/>
+        </w:rPr>
+        <w:t xml:space="preserve">The first tool that I used is SpotBugs </w:t>
+      </w:r>
+      <w:r>
+        <w:rPr>
+          <w:rFonts w:ascii="Calibri" w:hAnsi="Calibri" w:cs="Calibri"/>
+          <w:sz w:val="22"/>
+          <w:szCs w:val="22"/>
+          <w:lang w:val="en-US"/>
+        </w:rPr>
+        <w:t>v</w:t>
+      </w:r>
+      <w:r>
+        <w:rPr>
+          <w:rFonts w:ascii="Calibri" w:hAnsi="Calibri" w:cs="Calibri"/>
+          <w:sz w:val="22"/>
+          <w:szCs w:val="22"/>
+          <w:lang w:val="en-US"/>
+        </w:rPr>
+        <w:t>4</w:t>
+      </w:r>
+      <w:r>
+        <w:rPr>
+          <w:rFonts w:ascii="Calibri" w:hAnsi="Calibri" w:cs="Calibri"/>
+          <w:sz w:val="22"/>
+          <w:szCs w:val="22"/>
+          <w:lang w:val="en-US"/>
+        </w:rPr>
+        <w:t>.0.0</w:t>
+      </w:r>
+      <w:r>
+        <w:rPr>
+          <w:rFonts w:ascii="Calibri" w:hAnsi="Calibri" w:cs="Calibri"/>
+          <w:sz w:val="22"/>
+          <w:szCs w:val="22"/>
+          <w:lang w:val="en-US"/>
+        </w:rPr>
+        <w:t>.</w:t>
+      </w:r>
+    </w:p>
+    <w:p>
+      <w:pPr>
+        <w:rPr>
+          <w:rFonts w:ascii="Calibri" w:hAnsi="Calibri" w:cs="Calibri"/>
+          <w:sz w:val="22"/>
+          <w:szCs w:val="22"/>
+          <w:lang w:val="en-US"/>
+        </w:rPr>
+      </w:pPr>
+      <w:r>
+        <w:rPr>
+          <w:rFonts w:ascii="Calibri" w:hAnsi="Calibri" w:cs="Calibri"/>
+          <w:sz w:val="22"/>
+          <w:szCs w:val="22"/>
+          <w:lang w:val="en-US"/>
+        </w:rPr>
+        <w:t xml:space="preserve">The second tool is PMD </w:t>
+      </w:r>
+      <w:r>
+        <w:rPr>
+          <w:rFonts w:ascii="Calibri" w:hAnsi="Calibri" w:cs="Calibri"/>
+          <w:sz w:val="22"/>
+          <w:szCs w:val="22"/>
+        </w:rPr>
+        <w:t>v5.5.2</w:t>
+      </w:r>
+      <w:r>
+        <w:rPr>
+          <w:rFonts w:ascii="Calibri" w:hAnsi="Calibri" w:cs="Calibri"/>
+          <w:sz w:val="22"/>
+          <w:szCs w:val="22"/>
+          <w:lang w:val="en-US"/>
+        </w:rPr>
+        <w:t>.</w:t>
+      </w:r>
+    </w:p>
+    <w:p>
+      <w:r>
+        <w:rPr>
+          <w:rFonts w:ascii="Calibri" w:hAnsi="Calibri" w:cs="Calibri"/>
+          <w:sz w:val="22"/>
+          <w:szCs w:val="22"/>
+          <w:lang w:val="en-US"/>
+        </w:rPr>
+        <w:t xml:space="preserve">Operating system: </w:t>
+      </w:r>
+      <w:proofErr w:type="spellStart"/>
+      <w:r>
+        <w:rPr>
+          <w:rFonts w:ascii="Calibri" w:hAnsi="Calibri" w:cs="Calibri"/>
+          <w:sz w:val="22"/>
+          <w:szCs w:val="22"/>
+          <w:lang w:val="en-US"/>
+        </w:rPr>
+        <w:t>McaOS</w:t>
+      </w:r>
+      <w:proofErr w:type="spellEnd"/>
       <w:r>
         <w:br w:type="page"/>
       </w:r>
@@ -3453,7 +4333,7 @@
           <w:lang w:val="en-US"/>
         </w:rPr>
       </w:pPr>
-      <w:bookmarkStart w:id="4" w:name="_Toc62606135"/>
+      <w:bookmarkStart w:id="4" w:name="_Toc62669098"/>
       <w:r>
         <w:rPr>
           <w:lang w:val="en-US"/>
@@ -3475,7 +4355,7 @@
           <w:lang w:val="en-US"/>
         </w:rPr>
       </w:pPr>
-      <w:bookmarkStart w:id="5" w:name="_Toc62606136"/>
+      <w:bookmarkStart w:id="5" w:name="_Toc62669099"/>
       <w:r>
         <w:rPr>
           <w:lang w:val="en-US"/>
@@ -3503,7 +4383,7 @@
           <w:lang w:val="en-US"/>
         </w:rPr>
       </w:pPr>
-      <w:bookmarkStart w:id="6" w:name="_Toc62606137"/>
+      <w:bookmarkStart w:id="6" w:name="_Toc62669100"/>
       <w:r>
         <w:rPr>
           <w:lang w:val="en-US"/>
@@ -3841,7 +4721,7 @@
           <w:lang w:val="en-US"/>
         </w:rPr>
       </w:pPr>
-      <w:bookmarkStart w:id="7" w:name="_Toc62606138"/>
+      <w:bookmarkStart w:id="7" w:name="_Toc62669101"/>
       <w:r>
         <w:rPr>
           <w:lang w:val="en-US"/>
@@ -4027,7 +4907,7 @@
           <w:lang w:val="en-US"/>
         </w:rPr>
       </w:pPr>
-      <w:bookmarkStart w:id="8" w:name="_Toc62606139"/>
+      <w:bookmarkStart w:id="8" w:name="_Toc62669102"/>
       <w:r>
         <w:rPr>
           <w:lang w:val="en-US"/>
@@ -4391,7 +5271,7 @@
           <w:lang w:val="en-US"/>
         </w:rPr>
       </w:pPr>
-      <w:bookmarkStart w:id="9" w:name="_Toc62606140"/>
+      <w:bookmarkStart w:id="9" w:name="_Toc62669103"/>
       <w:r>
         <w:rPr>
           <w:lang w:val="en-US"/>
@@ -4415,7 +5295,7 @@
           <w:lang w:val="en-US"/>
         </w:rPr>
       </w:pPr>
-      <w:bookmarkStart w:id="10" w:name="_Toc62606141"/>
+      <w:bookmarkStart w:id="10" w:name="_Toc62669104"/>
       <w:r>
         <w:rPr>
           <w:lang w:val="en-US"/>
@@ -4544,7 +5424,7 @@
       <w:pPr>
         <w:pStyle w:val="Heading2"/>
       </w:pPr>
-      <w:bookmarkStart w:id="11" w:name="_Toc62606142"/>
+      <w:bookmarkStart w:id="11" w:name="_Toc62669105"/>
       <w:r>
         <w:rPr>
           <w:lang w:val="en-US"/>
@@ -4888,7 +5768,7 @@
           <w:lang w:val="en-US"/>
         </w:rPr>
       </w:pPr>
-      <w:bookmarkStart w:id="12" w:name="_Toc62606143"/>
+      <w:bookmarkStart w:id="12" w:name="_Toc62669106"/>
       <w:r>
         <w:rPr>
           <w:lang w:val="en-US"/>
@@ -4928,13 +5808,7 @@
         <w:rPr>
           <w:lang w:val="en-US"/>
         </w:rPr>
-        <w:t xml:space="preserve">In </w:t>
-      </w:r>
-      <w:r>
-        <w:rPr>
-          <w:lang w:val="en-US"/>
-        </w:rPr>
-        <w:t>the</w:t>
+        <w:t>In the</w:t>
       </w:r>
       <w:r>
         <w:t xml:space="preserve"> </w:t>
@@ -5087,7 +5961,7 @@
           <w:lang w:val="en-US"/>
         </w:rPr>
       </w:pPr>
-      <w:bookmarkStart w:id="13" w:name="_Toc62606144"/>
+      <w:bookmarkStart w:id="13" w:name="_Toc62669107"/>
       <w:r>
         <w:rPr>
           <w:lang w:val="en-US"/>
@@ -5269,7 +6143,7 @@
           <w:lang w:val="en-US"/>
         </w:rPr>
       </w:pPr>
-      <w:bookmarkStart w:id="14" w:name="_Toc62606145"/>
+      <w:bookmarkStart w:id="14" w:name="_Toc62669108"/>
       <w:r>
         <w:rPr>
           <w:lang w:val="en-US"/>
@@ -5725,19 +6599,44 @@
     </w:p>
     <w:p>
       <w:pPr>
-        <w:rPr>
-          <w:rFonts w:eastAsiaTheme="majorEastAsia"/>
-          <w:lang w:val="en-US"/>
-        </w:rPr>
-      </w:pPr>
-      <w:r>
-        <w:rPr>
-          <w:rFonts w:eastAsiaTheme="majorEastAsia"/>
+        <w:pStyle w:val="Heading1"/>
+        <w:rPr>
+          <w:lang w:val="en-US"/>
+        </w:rPr>
+      </w:pPr>
+      <w:bookmarkStart w:id="15" w:name="_Toc62669109"/>
+      <w:r>
+        <w:rPr>
           <w:lang w:val="en-US"/>
         </w:rPr>
         <w:lastRenderedPageBreak/>
         <w:t>PMD</w:t>
       </w:r>
+      <w:bookmarkEnd w:id="15"/>
+    </w:p>
+    <w:p>
+      <w:pPr>
+        <w:pStyle w:val="Heading2"/>
+        <w:rPr>
+          <w:lang w:val="en-US"/>
+        </w:rPr>
+      </w:pPr>
+    </w:p>
+    <w:p>
+      <w:pPr>
+        <w:pStyle w:val="Heading2"/>
+        <w:rPr>
+          <w:lang w:val="en-US"/>
+        </w:rPr>
+      </w:pPr>
+      <w:bookmarkStart w:id="16" w:name="_Toc62669110"/>
+      <w:r>
+        <w:rPr>
+          <w:lang w:val="en-US"/>
+        </w:rPr>
+        <w:t>QuickStart</w:t>
+      </w:r>
+      <w:bookmarkEnd w:id="16"/>
     </w:p>
     <w:p>
       <w:pPr>
@@ -5749,6 +6648,11 @@
     </w:p>
     <w:p>
       <w:pPr>
+        <w:pStyle w:val="ListParagraph"/>
+        <w:numPr>
+          <w:ilvl w:val="0"/>
+          <w:numId w:val="8"/>
+        </w:numPr>
         <w:rPr>
           <w:rFonts w:eastAsiaTheme="majorEastAsia"/>
           <w:lang w:val="en-US"/>
@@ -5766,14 +6670,21 @@
           <w:rFonts w:eastAsiaTheme="majorEastAsia"/>
           <w:lang w:val="en-US"/>
         </w:rPr>
-        <w:t xml:space="preserve"> below, or </w:t>
+        <w:t xml:space="preserve"> </w:t>
       </w:r>
       <w:r>
         <w:rPr>
           <w:rFonts w:eastAsiaTheme="majorEastAsia"/>
           <w:lang w:val="en-US"/>
         </w:rPr>
-        <w:t xml:space="preserve">simply go to the official page </w:t>
+        <w:t>‘brew install pmd’</w:t>
+      </w:r>
+      <w:r>
+        <w:rPr>
+          <w:rFonts w:eastAsiaTheme="majorEastAsia"/>
+          <w:lang w:val="en-US"/>
+        </w:rPr>
+        <w:t xml:space="preserve">, or simply go to the official page </w:t>
       </w:r>
       <w:hyperlink r:id="rId24" w:history="1">
         <w:r>
@@ -5782,25 +6693,7 @@
             <w:rFonts w:eastAsiaTheme="majorEastAsia"/>
             <w:lang w:val="en-US"/>
           </w:rPr>
-          <w:t>https://</w:t>
-        </w:r>
-        <w:proofErr w:type="spellStart"/>
-        <w:r>
-          <w:rPr>
-            <w:rStyle w:val="Hyperlink"/>
-            <w:rFonts w:eastAsiaTheme="majorEastAsia"/>
-            <w:lang w:val="en-US"/>
-          </w:rPr>
-          <w:t>pmd.github.io</w:t>
-        </w:r>
-        <w:proofErr w:type="spellEnd"/>
-        <w:r>
-          <w:rPr>
-            <w:rStyle w:val="Hyperlink"/>
-            <w:rFonts w:eastAsiaTheme="majorEastAsia"/>
-            <w:lang w:val="en-US"/>
-          </w:rPr>
-          <w:t>/</w:t>
+          <w:t>https://pmd.github.io/</w:t>
         </w:r>
       </w:hyperlink>
       <w:r>
@@ -5808,24 +6701,479 @@
           <w:rFonts w:eastAsiaTheme="majorEastAsia"/>
           <w:lang w:val="en-US"/>
         </w:rPr>
-        <w:t xml:space="preserve"> and click download.</w:t>
-      </w:r>
-    </w:p>
-    <w:p>
-      <w:pPr>
-        <w:rPr>
-          <w:rFonts w:ascii="Arial" w:hAnsi="Arial" w:cs="Arial"/>
-          <w:color w:val="202124"/>
-          <w:shd w:val="clear" w:color="auto" w:fill="FFFFFF"/>
-        </w:rPr>
-      </w:pPr>
-    </w:p>
-    <w:p>
-      <w:pPr>
-        <w:rPr>
-          <w:rFonts w:ascii="Arial" w:hAnsi="Arial" w:cs="Arial"/>
-          <w:color w:val="202124"/>
-          <w:shd w:val="clear" w:color="auto" w:fill="FFFFFF"/>
+        <w:t xml:space="preserve"> and click download</w:t>
+      </w:r>
+      <w:r>
+        <w:rPr>
+          <w:rFonts w:eastAsiaTheme="majorEastAsia"/>
+          <w:lang w:val="en-US"/>
+        </w:rPr>
+        <w:t>. You can also</w:t>
+      </w:r>
+      <w:r>
+        <w:rPr>
+          <w:rFonts w:eastAsiaTheme="majorEastAsia"/>
+          <w:lang w:val="en-US"/>
+        </w:rPr>
+        <w:t xml:space="preserve"> </w:t>
+      </w:r>
+      <w:r>
+        <w:rPr>
+          <w:rFonts w:eastAsiaTheme="majorEastAsia"/>
+          <w:lang w:val="en-US"/>
+        </w:rPr>
+        <w:t>run the following commands</w:t>
+      </w:r>
+      <w:r>
+        <w:rPr>
+          <w:rFonts w:eastAsiaTheme="majorEastAsia"/>
+          <w:lang w:val="en-US"/>
+        </w:rPr>
+        <w:t xml:space="preserve"> in terminal</w:t>
+      </w:r>
+      <w:r>
+        <w:rPr>
+          <w:rFonts w:eastAsiaTheme="majorEastAsia"/>
+          <w:lang w:val="en-US"/>
+        </w:rPr>
+        <w:t>:</w:t>
+      </w:r>
+      <w:r>
+        <w:rPr>
+          <w:rFonts w:eastAsiaTheme="majorEastAsia"/>
+          <w:lang w:val="en-US"/>
+        </w:rPr>
+        <w:t xml:space="preserve">  </w:t>
+      </w:r>
+    </w:p>
+    <w:p>
+      <w:pPr>
+        <w:pStyle w:val="HTMLPreformatted"/>
+        <w:numPr>
+          <w:ilvl w:val="0"/>
+          <w:numId w:val="8"/>
+        </w:numPr>
+        <w:pBdr>
+          <w:top w:val="single" w:sz="6" w:space="7" w:color="CCCCCC"/>
+          <w:left w:val="single" w:sz="6" w:space="7" w:color="CCCCCC"/>
+          <w:bottom w:val="single" w:sz="6" w:space="7" w:color="CCCCCC"/>
+          <w:right w:val="single" w:sz="6" w:space="7" w:color="CCCCCC"/>
+        </w:pBdr>
+        <w:shd w:val="clear" w:color="auto" w:fill="F5F5F5"/>
+        <w:wordWrap w:val="0"/>
+        <w:spacing w:after="150"/>
+        <w:rPr>
+          <w:rStyle w:val="HTMLCode"/>
+          <w:rFonts w:ascii="Menlo" w:eastAsiaTheme="majorEastAsia" w:hAnsi="Menlo" w:cs="Menlo"/>
+          <w:color w:val="333333"/>
+        </w:rPr>
+      </w:pPr>
+      <w:r>
+        <w:rPr>
+          <w:rStyle w:val="nv"/>
+          <w:rFonts w:ascii="Menlo" w:hAnsi="Menlo" w:cs="Menlo"/>
+          <w:color w:val="008080"/>
+        </w:rPr>
+        <w:t xml:space="preserve">$ </w:t>
+      </w:r>
+      <w:r>
+        <w:rPr>
+          <w:rStyle w:val="nb"/>
+          <w:rFonts w:ascii="Menlo" w:hAnsi="Menlo" w:cs="Menlo"/>
+          <w:color w:val="0086B3"/>
+        </w:rPr>
+        <w:t>cd</w:t>
+      </w:r>
+      <w:r>
+        <w:rPr>
+          <w:rStyle w:val="HTMLCode"/>
+          <w:rFonts w:ascii="Menlo" w:eastAsiaTheme="majorEastAsia" w:hAnsi="Menlo" w:cs="Menlo"/>
+          <w:color w:val="333333"/>
+        </w:rPr>
+        <w:t xml:space="preserve"> </w:t>
+      </w:r>
+      <w:r>
+        <w:rPr>
+          <w:rStyle w:val="nv"/>
+          <w:rFonts w:ascii="Menlo" w:hAnsi="Menlo" w:cs="Menlo"/>
+          <w:color w:val="008080"/>
+        </w:rPr>
+        <w:t>$HOME</w:t>
+      </w:r>
+    </w:p>
+    <w:p>
+      <w:pPr>
+        <w:pStyle w:val="HTMLPreformatted"/>
+        <w:numPr>
+          <w:ilvl w:val="0"/>
+          <w:numId w:val="8"/>
+        </w:numPr>
+        <w:pBdr>
+          <w:top w:val="single" w:sz="6" w:space="7" w:color="CCCCCC"/>
+          <w:left w:val="single" w:sz="6" w:space="7" w:color="CCCCCC"/>
+          <w:bottom w:val="single" w:sz="6" w:space="7" w:color="CCCCCC"/>
+          <w:right w:val="single" w:sz="6" w:space="7" w:color="CCCCCC"/>
+        </w:pBdr>
+        <w:shd w:val="clear" w:color="auto" w:fill="F5F5F5"/>
+        <w:wordWrap w:val="0"/>
+        <w:spacing w:after="150"/>
+        <w:rPr>
+          <w:rStyle w:val="HTMLCode"/>
+          <w:rFonts w:ascii="Menlo" w:eastAsiaTheme="majorEastAsia" w:hAnsi="Menlo" w:cs="Menlo"/>
+          <w:color w:val="333333"/>
+        </w:rPr>
+      </w:pPr>
+      <w:r>
+        <w:rPr>
+          <w:rStyle w:val="nv"/>
+          <w:rFonts w:ascii="Menlo" w:hAnsi="Menlo" w:cs="Menlo"/>
+          <w:color w:val="008080"/>
+        </w:rPr>
+        <w:t xml:space="preserve">$ </w:t>
+      </w:r>
+      <w:r>
+        <w:rPr>
+          <w:rStyle w:val="HTMLCode"/>
+          <w:rFonts w:ascii="Menlo" w:eastAsiaTheme="majorEastAsia" w:hAnsi="Menlo" w:cs="Menlo"/>
+          <w:color w:val="333333"/>
+        </w:rPr>
+        <w:t xml:space="preserve">curl </w:t>
+      </w:r>
+      <w:r>
+        <w:rPr>
+          <w:rStyle w:val="nt"/>
+          <w:rFonts w:ascii="Menlo" w:hAnsi="Menlo" w:cs="Menlo"/>
+          <w:color w:val="000080"/>
+        </w:rPr>
+        <w:t>-OL</w:t>
+      </w:r>
+      <w:r>
+        <w:rPr>
+          <w:rStyle w:val="HTMLCode"/>
+          <w:rFonts w:ascii="Menlo" w:eastAsiaTheme="majorEastAsia" w:hAnsi="Menlo" w:cs="Menlo"/>
+          <w:color w:val="333333"/>
+        </w:rPr>
+        <w:t xml:space="preserve"> https://github.com/pmd/pmd/releases/download/pmd_releases%2F6.30.0/pmd-bin-6.30.0.zip</w:t>
+      </w:r>
+    </w:p>
+    <w:p>
+      <w:pPr>
+        <w:pStyle w:val="HTMLPreformatted"/>
+        <w:numPr>
+          <w:ilvl w:val="0"/>
+          <w:numId w:val="8"/>
+        </w:numPr>
+        <w:pBdr>
+          <w:top w:val="single" w:sz="6" w:space="7" w:color="CCCCCC"/>
+          <w:left w:val="single" w:sz="6" w:space="7" w:color="CCCCCC"/>
+          <w:bottom w:val="single" w:sz="6" w:space="7" w:color="CCCCCC"/>
+          <w:right w:val="single" w:sz="6" w:space="7" w:color="CCCCCC"/>
+        </w:pBdr>
+        <w:shd w:val="clear" w:color="auto" w:fill="F5F5F5"/>
+        <w:wordWrap w:val="0"/>
+        <w:spacing w:after="150"/>
+        <w:rPr>
+          <w:rStyle w:val="HTMLCode"/>
+          <w:rFonts w:ascii="Menlo" w:eastAsiaTheme="majorEastAsia" w:hAnsi="Menlo" w:cs="Menlo"/>
+          <w:color w:val="333333"/>
+        </w:rPr>
+      </w:pPr>
+      <w:r>
+        <w:rPr>
+          <w:rStyle w:val="nv"/>
+          <w:rFonts w:ascii="Menlo" w:hAnsi="Menlo" w:cs="Menlo"/>
+          <w:color w:val="008080"/>
+        </w:rPr>
+        <w:t xml:space="preserve">$ </w:t>
+      </w:r>
+      <w:r>
+        <w:rPr>
+          <w:rStyle w:val="HTMLCode"/>
+          <w:rFonts w:ascii="Menlo" w:eastAsiaTheme="majorEastAsia" w:hAnsi="Menlo" w:cs="Menlo"/>
+          <w:color w:val="333333"/>
+        </w:rPr>
+        <w:t>unzip pmd-bin-6.30.0.zip</w:t>
+      </w:r>
+    </w:p>
+    <w:p>
+      <w:pPr>
+        <w:pStyle w:val="HTMLPreformatted"/>
+        <w:numPr>
+          <w:ilvl w:val="0"/>
+          <w:numId w:val="8"/>
+        </w:numPr>
+        <w:pBdr>
+          <w:top w:val="single" w:sz="6" w:space="7" w:color="CCCCCC"/>
+          <w:left w:val="single" w:sz="6" w:space="7" w:color="CCCCCC"/>
+          <w:bottom w:val="single" w:sz="6" w:space="7" w:color="CCCCCC"/>
+          <w:right w:val="single" w:sz="6" w:space="7" w:color="CCCCCC"/>
+        </w:pBdr>
+        <w:shd w:val="clear" w:color="auto" w:fill="F5F5F5"/>
+        <w:wordWrap w:val="0"/>
+        <w:spacing w:after="150"/>
+        <w:rPr>
+          <w:rStyle w:val="HTMLCode"/>
+          <w:rFonts w:ascii="Menlo" w:eastAsiaTheme="majorEastAsia" w:hAnsi="Menlo" w:cs="Menlo"/>
+          <w:color w:val="333333"/>
+        </w:rPr>
+      </w:pPr>
+      <w:r>
+        <w:rPr>
+          <w:rStyle w:val="nv"/>
+          <w:rFonts w:ascii="Menlo" w:hAnsi="Menlo" w:cs="Menlo"/>
+          <w:color w:val="008080"/>
+        </w:rPr>
+        <w:t xml:space="preserve">$ </w:t>
+      </w:r>
+      <w:r>
+        <w:rPr>
+          <w:rStyle w:val="nb"/>
+          <w:rFonts w:ascii="Menlo" w:hAnsi="Menlo" w:cs="Menlo"/>
+          <w:color w:val="0086B3"/>
+        </w:rPr>
+        <w:t xml:space="preserve">alias </w:t>
+      </w:r>
+      <w:r>
+        <w:rPr>
+          <w:rStyle w:val="nv"/>
+          <w:rFonts w:ascii="Menlo" w:hAnsi="Menlo" w:cs="Menlo"/>
+          <w:color w:val="008080"/>
+        </w:rPr>
+        <w:t>pmd</w:t>
+      </w:r>
+      <w:r>
+        <w:rPr>
+          <w:rStyle w:val="o"/>
+          <w:rFonts w:ascii="Menlo" w:hAnsi="Menlo" w:cs="Menlo"/>
+          <w:b/>
+          <w:bCs/>
+          <w:color w:val="333333"/>
+        </w:rPr>
+        <w:t>=</w:t>
+      </w:r>
+      <w:r>
+        <w:rPr>
+          <w:rStyle w:val="s2"/>
+          <w:rFonts w:ascii="Menlo" w:hAnsi="Menlo" w:cs="Menlo"/>
+          <w:color w:val="DD1144"/>
+        </w:rPr>
+        <w:t>"</w:t>
+      </w:r>
+      <w:r>
+        <w:rPr>
+          <w:rStyle w:val="nv"/>
+          <w:rFonts w:ascii="Menlo" w:hAnsi="Menlo" w:cs="Menlo"/>
+          <w:color w:val="008080"/>
+        </w:rPr>
+        <w:t>$HOME</w:t>
+      </w:r>
+      <w:r>
+        <w:rPr>
+          <w:rStyle w:val="s2"/>
+          <w:rFonts w:ascii="Menlo" w:hAnsi="Menlo" w:cs="Menlo"/>
+          <w:color w:val="DD1144"/>
+        </w:rPr>
+        <w:t>/pmd-bin-6.30.0/bin/run.sh pmd"</w:t>
+      </w:r>
+    </w:p>
+    <w:p>
+      <w:pPr>
+        <w:pStyle w:val="HTMLPreformatted"/>
+        <w:numPr>
+          <w:ilvl w:val="0"/>
+          <w:numId w:val="8"/>
+        </w:numPr>
+        <w:pBdr>
+          <w:top w:val="single" w:sz="6" w:space="7" w:color="CCCCCC"/>
+          <w:left w:val="single" w:sz="6" w:space="7" w:color="CCCCCC"/>
+          <w:bottom w:val="single" w:sz="6" w:space="7" w:color="CCCCCC"/>
+          <w:right w:val="single" w:sz="6" w:space="7" w:color="CCCCCC"/>
+        </w:pBdr>
+        <w:shd w:val="clear" w:color="auto" w:fill="F5F5F5"/>
+        <w:wordWrap w:val="0"/>
+        <w:spacing w:after="150"/>
+        <w:rPr>
+          <w:rFonts w:ascii="Menlo" w:hAnsi="Menlo" w:cs="Menlo"/>
+          <w:color w:val="333333"/>
+        </w:rPr>
+      </w:pPr>
+      <w:r>
+        <w:rPr>
+          <w:rStyle w:val="nv"/>
+          <w:rFonts w:ascii="Menlo" w:hAnsi="Menlo" w:cs="Menlo"/>
+          <w:color w:val="008080"/>
+        </w:rPr>
+        <w:t xml:space="preserve">$ </w:t>
+      </w:r>
+      <w:r>
+        <w:rPr>
+          <w:rStyle w:val="HTMLCode"/>
+          <w:rFonts w:ascii="Menlo" w:eastAsiaTheme="majorEastAsia" w:hAnsi="Menlo" w:cs="Menlo"/>
+          <w:color w:val="333333"/>
+        </w:rPr>
+        <w:t xml:space="preserve">pmd </w:t>
+      </w:r>
+      <w:r>
+        <w:rPr>
+          <w:rStyle w:val="nt"/>
+          <w:rFonts w:ascii="Menlo" w:hAnsi="Menlo" w:cs="Menlo"/>
+          <w:color w:val="000080"/>
+        </w:rPr>
+        <w:t>-d</w:t>
+      </w:r>
+      <w:r>
+        <w:rPr>
+          <w:rStyle w:val="HTMLCode"/>
+          <w:rFonts w:ascii="Menlo" w:eastAsiaTheme="majorEastAsia" w:hAnsi="Menlo" w:cs="Menlo"/>
+          <w:color w:val="333333"/>
+        </w:rPr>
+        <w:t xml:space="preserve"> /usr/src </w:t>
+      </w:r>
+      <w:r>
+        <w:rPr>
+          <w:rStyle w:val="nt"/>
+          <w:rFonts w:ascii="Menlo" w:hAnsi="Menlo" w:cs="Menlo"/>
+          <w:color w:val="000080"/>
+        </w:rPr>
+        <w:t>-R</w:t>
+      </w:r>
+      <w:r>
+        <w:rPr>
+          <w:rStyle w:val="HTMLCode"/>
+          <w:rFonts w:ascii="Menlo" w:eastAsiaTheme="majorEastAsia" w:hAnsi="Menlo" w:cs="Menlo"/>
+          <w:color w:val="333333"/>
+        </w:rPr>
+        <w:t xml:space="preserve"> rulesets/java/quickstart.xml </w:t>
+      </w:r>
+      <w:r>
+        <w:rPr>
+          <w:rStyle w:val="nt"/>
+          <w:rFonts w:ascii="Menlo" w:hAnsi="Menlo" w:cs="Menlo"/>
+          <w:color w:val="000080"/>
+        </w:rPr>
+        <w:t>-f</w:t>
+      </w:r>
+      <w:r>
+        <w:rPr>
+          <w:rStyle w:val="HTMLCode"/>
+          <w:rFonts w:ascii="Menlo" w:eastAsiaTheme="majorEastAsia" w:hAnsi="Menlo" w:cs="Menlo"/>
+          <w:color w:val="333333"/>
+        </w:rPr>
+        <w:t xml:space="preserve"> text</w:t>
+      </w:r>
+    </w:p>
+    <w:p>
+      <w:pPr>
+        <w:rPr>
+          <w:rFonts w:eastAsiaTheme="majorEastAsia"/>
+          <w:lang w:val="en-US"/>
+        </w:rPr>
+      </w:pPr>
+    </w:p>
+    <w:p>
+      <w:pPr>
+        <w:pStyle w:val="ListParagraph"/>
+        <w:numPr>
+          <w:ilvl w:val="0"/>
+          <w:numId w:val="8"/>
+        </w:numPr>
+        <w:rPr>
+          <w:rFonts w:eastAsiaTheme="majorEastAsia"/>
+          <w:lang w:val="en-US"/>
+        </w:rPr>
+      </w:pPr>
+      <w:r>
+        <w:rPr>
+          <w:rFonts w:eastAsiaTheme="majorEastAsia"/>
+          <w:lang w:val="en-US"/>
+        </w:rPr>
+        <w:t>R</w:t>
+      </w:r>
+      <w:r>
+        <w:rPr>
+          <w:rFonts w:eastAsiaTheme="majorEastAsia"/>
+          <w:lang w:val="en-US"/>
+        </w:rPr>
+        <w:t>eplace the path after -d parameter with your source code path.</w:t>
+      </w:r>
+    </w:p>
+    <w:p>
+      <w:pPr>
+        <w:pStyle w:val="ListParagraph"/>
+        <w:rPr>
+          <w:rFonts w:ascii="Menlo" w:hAnsi="Menlo" w:cs="Menlo"/>
+          <w:color w:val="000000"/>
+          <w:sz w:val="32"/>
+          <w:szCs w:val="32"/>
+          <w:lang w:val="en-US"/>
+        </w:rPr>
+      </w:pPr>
+    </w:p>
+    <w:p>
+      <w:pPr>
+        <w:pStyle w:val="Heading2"/>
+        <w:rPr>
+          <w:lang w:val="en-US"/>
+        </w:rPr>
+      </w:pPr>
+      <w:bookmarkStart w:id="17" w:name="_Toc62669111"/>
+      <w:r>
+        <w:rPr>
+          <w:lang w:val="en-US"/>
+        </w:rPr>
+        <w:t>Analyze the Results</w:t>
+      </w:r>
+      <w:bookmarkEnd w:id="17"/>
+    </w:p>
+    <w:p>
+      <w:pPr>
+        <w:rPr>
+          <w:lang w:val="en-US"/>
+        </w:rPr>
+      </w:pPr>
+    </w:p>
+    <w:p>
+      <w:pPr>
+        <w:pStyle w:val="ListParagraph"/>
+        <w:numPr>
+          <w:ilvl w:val="0"/>
+          <w:numId w:val="8"/>
+        </w:numPr>
+        <w:rPr>
+          <w:rFonts w:eastAsiaTheme="majorEastAsia"/>
+          <w:lang w:val="en-US"/>
+        </w:rPr>
+      </w:pPr>
+      <w:r>
+        <w:rPr>
+          <w:rFonts w:eastAsiaTheme="majorEastAsia"/>
+          <w:lang w:val="en-US"/>
+        </w:rPr>
+        <w:t>Analysis results will be shown in the terminal</w:t>
+      </w:r>
+      <w:r>
+        <w:rPr>
+          <w:rFonts w:eastAsiaTheme="majorEastAsia"/>
+          <w:lang w:val="en-US"/>
+        </w:rPr>
+        <w:t xml:space="preserve"> as shown below:</w:t>
+      </w:r>
+    </w:p>
+    <w:p>
+      <w:pPr>
+        <w:pStyle w:val="ListParagraph"/>
+        <w:rPr>
+          <w:rFonts w:eastAsiaTheme="majorEastAsia"/>
+          <w:lang w:val="en-US"/>
+        </w:rPr>
+      </w:pPr>
+    </w:p>
+    <w:p>
+      <w:pPr>
+        <w:pStyle w:val="ListParagraph"/>
+        <w:rPr>
+          <w:rFonts w:eastAsiaTheme="majorEastAsia"/>
+          <w:lang w:val="en-US"/>
         </w:rPr>
       </w:pPr>
       <w:r>
@@ -5835,10 +7183,10 @@
           <w:lang w:val="en-US"/>
         </w:rPr>
         <w:drawing>
-          <wp:inline distT="0" distB="0" distL="0" distR="0" wp14:anchorId="0AD68680" wp14:editId="62F29BE3">
-            <wp:extent cx="4064000" cy="254000"/>
+          <wp:inline distT="0" distB="0" distL="0" distR="0" wp14:anchorId="4EFC55FF" wp14:editId="31F7F306">
+            <wp:extent cx="5943600" cy="2580640"/>
             <wp:effectExtent l="0" t="0" r="0" b="0"/>
-            <wp:docPr id="22" name="Picture 22"/>
+            <wp:docPr id="23" name="Picture 23" descr="Text&#10;&#10;Description automatically generated"/>
             <wp:cNvGraphicFramePr>
               <a:graphicFrameLocks xmlns:a="http://schemas.openxmlformats.org/drawingml/2006/main" noChangeAspect="1"/>
             </wp:cNvGraphicFramePr>
@@ -5846,7 +7194,7 @@
               <a:graphicData uri="http://schemas.openxmlformats.org/drawingml/2006/picture">
                 <pic:pic xmlns:pic="http://schemas.openxmlformats.org/drawingml/2006/picture">
                   <pic:nvPicPr>
-                    <pic:cNvPr id="22" name="Picture 22"/>
+                    <pic:cNvPr id="23" name="Picture 23" descr="Text&#10;&#10;Description automatically generated"/>
                     <pic:cNvPicPr/>
                   </pic:nvPicPr>
                   <pic:blipFill>
@@ -5864,7 +7212,7 @@
                   <pic:spPr>
                     <a:xfrm>
                       <a:off x="0" y="0"/>
-                      <a:ext cx="4064000" cy="254000"/>
+                      <a:ext cx="5943600" cy="2580640"/>
                     </a:xfrm>
                     <a:prstGeom prst="rect">
                       <a:avLst/>
@@ -5877,53 +7225,1081 @@
         </w:drawing>
       </w:r>
     </w:p>
+    <w:p>
+      <w:pPr>
+        <w:pStyle w:val="ListParagraph"/>
+        <w:rPr>
+          <w:rFonts w:ascii="Menlo" w:hAnsi="Menlo" w:cs="Menlo"/>
+          <w:color w:val="000000"/>
+          <w:sz w:val="32"/>
+          <w:szCs w:val="32"/>
+          <w:lang w:val="en-US"/>
+        </w:rPr>
+      </w:pPr>
+    </w:p>
+    <w:p>
+      <w:pPr>
+        <w:rPr>
+          <w:rFonts w:asciiTheme="majorHAnsi" w:eastAsiaTheme="minorHAnsi" w:hAnsiTheme="majorHAnsi" w:cstheme="majorBidi"/>
+          <w:color w:val="2F5496" w:themeColor="accent1" w:themeShade="BF"/>
+          <w:sz w:val="26"/>
+          <w:szCs w:val="26"/>
+          <w:lang w:val="en-US"/>
+        </w:rPr>
+      </w:pPr>
+      <w:r>
+        <w:rPr>
+          <w:rFonts w:eastAsiaTheme="minorHAnsi"/>
+          <w:lang w:val="en-US"/>
+        </w:rPr>
+        <w:br w:type="page"/>
+      </w:r>
+    </w:p>
+    <w:p>
+      <w:pPr>
+        <w:pStyle w:val="Heading2"/>
+        <w:rPr>
+          <w:rFonts w:eastAsiaTheme="minorHAnsi"/>
+          <w:lang w:val="en-US"/>
+        </w:rPr>
+      </w:pPr>
+      <w:bookmarkStart w:id="18" w:name="_Toc62669112"/>
+      <w:r>
+        <w:rPr>
+          <w:rFonts w:eastAsiaTheme="minorHAnsi"/>
+          <w:lang w:val="en-US"/>
+        </w:rPr>
+        <w:lastRenderedPageBreak/>
+        <w:t>PMD findings</w:t>
+      </w:r>
+      <w:bookmarkEnd w:id="18"/>
+    </w:p>
+    <w:p>
+      <w:pPr>
+        <w:pStyle w:val="ListParagraph"/>
+      </w:pPr>
+    </w:p>
+    <w:p>
+      <w:pPr>
+        <w:pStyle w:val="Heading2"/>
+        <w:numPr>
+          <w:ilvl w:val="0"/>
+          <w:numId w:val="10"/>
+        </w:numPr>
+        <w:rPr>
+          <w:rFonts w:eastAsiaTheme="minorHAnsi"/>
+          <w:lang w:val="en-US"/>
+        </w:rPr>
+      </w:pPr>
+      <w:bookmarkStart w:id="19" w:name="_Toc62669113"/>
+      <w:r>
+        <w:rPr>
+          <w:rFonts w:eastAsia="Times New Roman"/>
+        </w:rPr>
+        <w:t>Assignment</w:t>
+      </w:r>
+      <w:r>
+        <w:rPr>
+          <w:rFonts w:eastAsia="Times New Roman"/>
+          <w:lang w:val="en-US"/>
+        </w:rPr>
+        <w:t xml:space="preserve"> </w:t>
+      </w:r>
+      <w:r>
+        <w:rPr>
+          <w:rFonts w:eastAsia="Times New Roman"/>
+        </w:rPr>
+        <w:t>To</w:t>
+      </w:r>
+      <w:r>
+        <w:rPr>
+          <w:rFonts w:eastAsia="Times New Roman"/>
+          <w:lang w:val="en-US"/>
+        </w:rPr>
+        <w:t xml:space="preserve"> </w:t>
+      </w:r>
+      <w:r>
+        <w:rPr>
+          <w:rFonts w:eastAsia="Times New Roman"/>
+        </w:rPr>
+        <w:t>Non</w:t>
+      </w:r>
+      <w:r>
+        <w:rPr>
+          <w:rFonts w:eastAsia="Times New Roman"/>
+          <w:lang w:val="en-US"/>
+        </w:rPr>
+        <w:t xml:space="preserve"> </w:t>
+      </w:r>
+      <w:r>
+        <w:rPr>
+          <w:rFonts w:eastAsia="Times New Roman"/>
+        </w:rPr>
+        <w:t>Final</w:t>
+      </w:r>
+      <w:r>
+        <w:rPr>
+          <w:rFonts w:eastAsia="Times New Roman"/>
+          <w:lang w:val="en-US"/>
+        </w:rPr>
+        <w:t xml:space="preserve"> </w:t>
+      </w:r>
+      <w:r>
+        <w:rPr>
+          <w:rFonts w:eastAsia="Times New Roman"/>
+        </w:rPr>
+        <w:t>Static</w:t>
+      </w:r>
+      <w:bookmarkEnd w:id="19"/>
+      <w:r>
+        <w:rPr>
+          <w:rFonts w:eastAsiaTheme="minorHAnsi"/>
+          <w:lang w:val="en-US"/>
+        </w:rPr>
+        <w:t xml:space="preserve"> </w:t>
+      </w:r>
+    </w:p>
+    <w:p>
+      <w:pPr>
+        <w:spacing w:before="100" w:beforeAutospacing="1" w:after="100" w:afterAutospacing="1"/>
+      </w:pPr>
+      <w:r>
+        <w:rPr>
+          <w:lang w:val="en-US"/>
+        </w:rPr>
+        <w:t xml:space="preserve">In </w:t>
+      </w:r>
+      <w:r>
+        <w:rPr>
+          <w:rFonts w:eastAsiaTheme="minorHAnsi"/>
+          <w:lang w:val="en-US"/>
+        </w:rPr>
+        <w:t xml:space="preserve">line </w:t>
+      </w:r>
+      <w:r>
+        <w:rPr>
+          <w:rFonts w:eastAsiaTheme="minorHAnsi"/>
+          <w:lang w:val="en-US"/>
+        </w:rPr>
+        <w:t>29</w:t>
+      </w:r>
+      <w:r>
+        <w:rPr>
+          <w:rFonts w:eastAsiaTheme="minorHAnsi"/>
+          <w:lang w:val="en-US"/>
+        </w:rPr>
+        <w:t xml:space="preserve">, </w:t>
+      </w:r>
+      <w:r>
+        <w:t>Possible unsafe assignment to a non-final static field in a constructor.</w:t>
+      </w:r>
+    </w:p>
+    <w:p>
+      <w:pPr>
+        <w:spacing w:before="100" w:beforeAutospacing="1" w:after="100" w:afterAutospacing="1"/>
+      </w:pPr>
+      <w:r>
+        <w:rPr>
+          <w:noProof/>
+        </w:rPr>
+        <w:drawing>
+          <wp:inline distT="0" distB="0" distL="0" distR="0" wp14:anchorId="763DA2AB" wp14:editId="35966E69">
+            <wp:extent cx="4845926" cy="1436175"/>
+            <wp:effectExtent l="0" t="0" r="0" b="0"/>
+            <wp:docPr id="24" name="Picture 24" descr="Text&#10;&#10;Description automatically generated"/>
+            <wp:cNvGraphicFramePr>
+              <a:graphicFrameLocks xmlns:a="http://schemas.openxmlformats.org/drawingml/2006/main" noChangeAspect="1"/>
+            </wp:cNvGraphicFramePr>
+            <a:graphic xmlns:a="http://schemas.openxmlformats.org/drawingml/2006/main">
+              <a:graphicData uri="http://schemas.openxmlformats.org/drawingml/2006/picture">
+                <pic:pic xmlns:pic="http://schemas.openxmlformats.org/drawingml/2006/picture">
+                  <pic:nvPicPr>
+                    <pic:cNvPr id="18" name="Picture 18" descr="Text&#10;&#10;Description automatically generated"/>
+                    <pic:cNvPicPr/>
+                  </pic:nvPicPr>
+                  <pic:blipFill>
+                    <a:blip r:embed="rId21">
+                      <a:extLst>
+                        <a:ext uri="{28A0092B-C50C-407E-A947-70E740481C1C}">
+                          <a14:useLocalDpi xmlns:a14="http://schemas.microsoft.com/office/drawing/2010/main" val="0"/>
+                        </a:ext>
+                      </a:extLst>
+                    </a:blip>
+                    <a:stretch>
+                      <a:fillRect/>
+                    </a:stretch>
+                  </pic:blipFill>
+                  <pic:spPr>
+                    <a:xfrm>
+                      <a:off x="0" y="0"/>
+                      <a:ext cx="4865408" cy="1441949"/>
+                    </a:xfrm>
+                    <a:prstGeom prst="rect">
+                      <a:avLst/>
+                    </a:prstGeom>
+                  </pic:spPr>
+                </pic:pic>
+              </a:graphicData>
+            </a:graphic>
+          </wp:inline>
+        </w:drawing>
+      </w:r>
+    </w:p>
+    <w:p>
+      <w:pPr>
+        <w:pStyle w:val="Heading2"/>
+        <w:numPr>
+          <w:ilvl w:val="0"/>
+          <w:numId w:val="10"/>
+        </w:numPr>
+        <w:rPr>
+          <w:rFonts w:eastAsiaTheme="minorHAnsi"/>
+          <w:lang w:val="en-US"/>
+        </w:rPr>
+      </w:pPr>
+      <w:bookmarkStart w:id="20" w:name="_Toc62669114"/>
+      <w:r>
+        <w:rPr>
+          <w:rFonts w:eastAsia="Times New Roman"/>
+        </w:rPr>
+        <w:t>Close</w:t>
+      </w:r>
+      <w:r>
+        <w:rPr>
+          <w:rFonts w:eastAsia="Times New Roman"/>
+          <w:lang w:val="en-US"/>
+        </w:rPr>
+        <w:t xml:space="preserve"> </w:t>
+      </w:r>
+      <w:r>
+        <w:rPr>
+          <w:rFonts w:eastAsia="Times New Roman"/>
+        </w:rPr>
+        <w:t>Resource</w:t>
+      </w:r>
+      <w:bookmarkEnd w:id="20"/>
+      <w:r>
+        <w:rPr>
+          <w:rFonts w:eastAsiaTheme="minorHAnsi"/>
+          <w:lang w:val="en-US"/>
+        </w:rPr>
+        <w:t xml:space="preserve"> </w:t>
+      </w:r>
+    </w:p>
+    <w:p>
+      <w:pPr>
+        <w:spacing w:before="100" w:beforeAutospacing="1" w:after="100" w:afterAutospacing="1"/>
+        <w:rPr>
+          <w:lang w:val="en-US"/>
+        </w:rPr>
+      </w:pPr>
+      <w:r>
+        <w:rPr>
+          <w:lang w:val="en-US"/>
+        </w:rPr>
+        <w:t xml:space="preserve">In </w:t>
+      </w:r>
+      <w:r>
+        <w:rPr>
+          <w:rFonts w:eastAsiaTheme="minorHAnsi"/>
+          <w:lang w:val="en-US"/>
+        </w:rPr>
+        <w:t xml:space="preserve">line </w:t>
+      </w:r>
+      <w:r>
+        <w:rPr>
+          <w:rFonts w:eastAsiaTheme="minorHAnsi"/>
+          <w:lang w:val="en-US"/>
+        </w:rPr>
+        <w:t>35</w:t>
+      </w:r>
+      <w:r>
+        <w:rPr>
+          <w:rFonts w:eastAsiaTheme="minorHAnsi"/>
+          <w:lang w:val="en-US"/>
+        </w:rPr>
+        <w:t xml:space="preserve">, </w:t>
+      </w:r>
+      <w:r>
+        <w:t>Ensure that resources like this Socket object are closed after use</w:t>
+      </w:r>
+      <w:r>
+        <w:rPr>
+          <w:lang w:val="en-US"/>
+        </w:rPr>
+        <w:t>.</w:t>
+      </w:r>
+    </w:p>
+    <w:p>
+      <w:pPr>
+        <w:spacing w:before="100" w:beforeAutospacing="1" w:after="100" w:afterAutospacing="1"/>
+      </w:pPr>
+      <w:r>
+        <w:rPr>
+          <w:noProof/>
+        </w:rPr>
+        <w:drawing>
+          <wp:inline distT="0" distB="0" distL="0" distR="0" wp14:anchorId="7F956626" wp14:editId="78B96BDD">
+            <wp:extent cx="5943600" cy="2312035"/>
+            <wp:effectExtent l="0" t="0" r="0" b="0"/>
+            <wp:docPr id="25" name="Picture 25" descr="Text&#10;&#10;Description automatically generated"/>
+            <wp:cNvGraphicFramePr>
+              <a:graphicFrameLocks xmlns:a="http://schemas.openxmlformats.org/drawingml/2006/main" noChangeAspect="1"/>
+            </wp:cNvGraphicFramePr>
+            <a:graphic xmlns:a="http://schemas.openxmlformats.org/drawingml/2006/main">
+              <a:graphicData uri="http://schemas.openxmlformats.org/drawingml/2006/picture">
+                <pic:pic xmlns:pic="http://schemas.openxmlformats.org/drawingml/2006/picture">
+                  <pic:nvPicPr>
+                    <pic:cNvPr id="25" name="Picture 25" descr="Text&#10;&#10;Description automatically generated"/>
+                    <pic:cNvPicPr/>
+                  </pic:nvPicPr>
+                  <pic:blipFill>
+                    <a:blip r:embed="rId26">
+                      <a:extLst>
+                        <a:ext uri="{28A0092B-C50C-407E-A947-70E740481C1C}">
+                          <a14:useLocalDpi xmlns:a14="http://schemas.microsoft.com/office/drawing/2010/main" val="0"/>
+                        </a:ext>
+                      </a:extLst>
+                    </a:blip>
+                    <a:stretch>
+                      <a:fillRect/>
+                    </a:stretch>
+                  </pic:blipFill>
+                  <pic:spPr>
+                    <a:xfrm>
+                      <a:off x="0" y="0"/>
+                      <a:ext cx="5943600" cy="2312035"/>
+                    </a:xfrm>
+                    <a:prstGeom prst="rect">
+                      <a:avLst/>
+                    </a:prstGeom>
+                  </pic:spPr>
+                </pic:pic>
+              </a:graphicData>
+            </a:graphic>
+          </wp:inline>
+        </w:drawing>
+      </w:r>
+    </w:p>
+    <w:p>
+      <w:pPr>
+        <w:spacing w:before="100" w:beforeAutospacing="1" w:after="100" w:afterAutospacing="1"/>
+        <w:rPr>
+          <w:lang w:val="en-US"/>
+        </w:rPr>
+      </w:pPr>
+      <w:r>
+        <w:rPr>
+          <w:lang w:val="en-US"/>
+        </w:rPr>
+        <w:t xml:space="preserve">In line 47, </w:t>
+      </w:r>
+      <w:r>
+        <w:t>Ensure that resources like this InputStreamReader object are closed after use</w:t>
+      </w:r>
+      <w:r>
+        <w:rPr>
+          <w:lang w:val="en-US"/>
+        </w:rPr>
+        <w:t>.</w:t>
+      </w:r>
+    </w:p>
+    <w:p>
+      <w:pPr>
+        <w:spacing w:before="100" w:beforeAutospacing="1" w:after="100" w:afterAutospacing="1"/>
+        <w:rPr>
+          <w:lang w:val="en-US"/>
+        </w:rPr>
+      </w:pPr>
+      <w:r>
+        <w:rPr>
+          <w:noProof/>
+          <w:lang w:val="en-US"/>
+        </w:rPr>
+        <w:drawing>
+          <wp:inline distT="0" distB="0" distL="0" distR="0" wp14:anchorId="726D07EB" wp14:editId="6D4EC71A">
+            <wp:extent cx="5943600" cy="1057275"/>
+            <wp:effectExtent l="0" t="0" r="0" b="0"/>
+            <wp:docPr id="26" name="Picture 26" descr="Text&#10;&#10;Description automatically generated with medium confidence"/>
+            <wp:cNvGraphicFramePr>
+              <a:graphicFrameLocks xmlns:a="http://schemas.openxmlformats.org/drawingml/2006/main" noChangeAspect="1"/>
+            </wp:cNvGraphicFramePr>
+            <a:graphic xmlns:a="http://schemas.openxmlformats.org/drawingml/2006/main">
+              <a:graphicData uri="http://schemas.openxmlformats.org/drawingml/2006/picture">
+                <pic:pic xmlns:pic="http://schemas.openxmlformats.org/drawingml/2006/picture">
+                  <pic:nvPicPr>
+                    <pic:cNvPr id="26" name="Picture 26" descr="Text&#10;&#10;Description automatically generated with medium confidence"/>
+                    <pic:cNvPicPr/>
+                  </pic:nvPicPr>
+                  <pic:blipFill>
+                    <a:blip r:embed="rId27">
+                      <a:extLst>
+                        <a:ext uri="{28A0092B-C50C-407E-A947-70E740481C1C}">
+                          <a14:useLocalDpi xmlns:a14="http://schemas.microsoft.com/office/drawing/2010/main" val="0"/>
+                        </a:ext>
+                      </a:extLst>
+                    </a:blip>
+                    <a:stretch>
+                      <a:fillRect/>
+                    </a:stretch>
+                  </pic:blipFill>
+                  <pic:spPr>
+                    <a:xfrm>
+                      <a:off x="0" y="0"/>
+                      <a:ext cx="5943600" cy="1057275"/>
+                    </a:xfrm>
+                    <a:prstGeom prst="rect">
+                      <a:avLst/>
+                    </a:prstGeom>
+                  </pic:spPr>
+                </pic:pic>
+              </a:graphicData>
+            </a:graphic>
+          </wp:inline>
+        </w:drawing>
+      </w:r>
+    </w:p>
+    <w:p>
+      <w:pPr>
+        <w:spacing w:before="100" w:beforeAutospacing="1" w:after="100" w:afterAutospacing="1"/>
+        <w:rPr>
+          <w:lang w:val="en-US"/>
+        </w:rPr>
+      </w:pPr>
+      <w:r>
+        <w:rPr>
+          <w:lang w:val="en-US"/>
+        </w:rPr>
+        <w:t xml:space="preserve">In line 52, </w:t>
+      </w:r>
+      <w:r>
+        <w:t>Ensure that resources like this OutputStreamWriter object are closed after use</w:t>
+      </w:r>
+      <w:r>
+        <w:rPr>
+          <w:lang w:val="en-US"/>
+        </w:rPr>
+        <w:t>.</w:t>
+      </w:r>
+    </w:p>
+    <w:p>
+      <w:pPr>
+        <w:spacing w:before="100" w:beforeAutospacing="1" w:after="100" w:afterAutospacing="1"/>
+        <w:rPr>
+          <w:lang w:val="en-US"/>
+        </w:rPr>
+      </w:pPr>
+      <w:r>
+        <w:rPr>
+          <w:noProof/>
+          <w:lang w:val="en-US"/>
+        </w:rPr>
+        <w:lastRenderedPageBreak/>
+        <w:drawing>
+          <wp:inline distT="0" distB="0" distL="0" distR="0" wp14:anchorId="388780D3" wp14:editId="2E7E11F3">
+            <wp:extent cx="5943600" cy="762635"/>
+            <wp:effectExtent l="0" t="0" r="0" b="0"/>
+            <wp:docPr id="27" name="Picture 27" descr="Text&#10;&#10;Description automatically generated"/>
+            <wp:cNvGraphicFramePr>
+              <a:graphicFrameLocks xmlns:a="http://schemas.openxmlformats.org/drawingml/2006/main" noChangeAspect="1"/>
+            </wp:cNvGraphicFramePr>
+            <a:graphic xmlns:a="http://schemas.openxmlformats.org/drawingml/2006/main">
+              <a:graphicData uri="http://schemas.openxmlformats.org/drawingml/2006/picture">
+                <pic:pic xmlns:pic="http://schemas.openxmlformats.org/drawingml/2006/picture">
+                  <pic:nvPicPr>
+                    <pic:cNvPr id="27" name="Picture 27" descr="Text&#10;&#10;Description automatically generated"/>
+                    <pic:cNvPicPr/>
+                  </pic:nvPicPr>
+                  <pic:blipFill>
+                    <a:blip r:embed="rId28">
+                      <a:extLst>
+                        <a:ext uri="{28A0092B-C50C-407E-A947-70E740481C1C}">
+                          <a14:useLocalDpi xmlns:a14="http://schemas.microsoft.com/office/drawing/2010/main" val="0"/>
+                        </a:ext>
+                      </a:extLst>
+                    </a:blip>
+                    <a:stretch>
+                      <a:fillRect/>
+                    </a:stretch>
+                  </pic:blipFill>
+                  <pic:spPr>
+                    <a:xfrm>
+                      <a:off x="0" y="0"/>
+                      <a:ext cx="5943600" cy="762635"/>
+                    </a:xfrm>
+                    <a:prstGeom prst="rect">
+                      <a:avLst/>
+                    </a:prstGeom>
+                  </pic:spPr>
+                </pic:pic>
+              </a:graphicData>
+            </a:graphic>
+          </wp:inline>
+        </w:drawing>
+      </w:r>
+    </w:p>
+    <w:p>
+      <w:pPr>
+        <w:spacing w:before="100" w:beforeAutospacing="1" w:after="100" w:afterAutospacing="1"/>
+        <w:rPr>
+          <w:lang w:val="en-US"/>
+        </w:rPr>
+      </w:pPr>
+      <w:r>
+        <w:rPr>
+          <w:lang w:val="en-US"/>
+        </w:rPr>
+        <w:t xml:space="preserve">In line 87, </w:t>
+      </w:r>
+      <w:r>
+        <w:t>Ensure that resources like this FileReader object are closed after use</w:t>
+      </w:r>
+      <w:r>
+        <w:rPr>
+          <w:lang w:val="en-US"/>
+        </w:rPr>
+        <w:t>.</w:t>
+      </w:r>
+    </w:p>
+    <w:p>
+      <w:pPr>
+        <w:spacing w:before="100" w:beforeAutospacing="1" w:after="100" w:afterAutospacing="1"/>
+      </w:pPr>
+      <w:r>
+        <w:rPr>
+          <w:noProof/>
+        </w:rPr>
+        <w:drawing>
+          <wp:inline distT="0" distB="0" distL="0" distR="0" wp14:anchorId="0F0566BC" wp14:editId="054C18A9">
+            <wp:extent cx="5943600" cy="4092282"/>
+            <wp:effectExtent l="0" t="0" r="0" b="0"/>
+            <wp:docPr id="28" name="Picture 28" descr="Text&#10;&#10;Description automatically generated"/>
+            <wp:cNvGraphicFramePr>
+              <a:graphicFrameLocks xmlns:a="http://schemas.openxmlformats.org/drawingml/2006/main" noChangeAspect="1"/>
+            </wp:cNvGraphicFramePr>
+            <a:graphic xmlns:a="http://schemas.openxmlformats.org/drawingml/2006/main">
+              <a:graphicData uri="http://schemas.openxmlformats.org/drawingml/2006/picture">
+                <pic:pic xmlns:pic="http://schemas.openxmlformats.org/drawingml/2006/picture">
+                  <pic:nvPicPr>
+                    <pic:cNvPr id="28" name="Picture 28" descr="Text&#10;&#10;Description automatically generated"/>
+                    <pic:cNvPicPr/>
+                  </pic:nvPicPr>
+                  <pic:blipFill rotWithShape="1">
+                    <a:blip r:embed="rId29">
+                      <a:extLst>
+                        <a:ext uri="{28A0092B-C50C-407E-A947-70E740481C1C}">
+                          <a14:useLocalDpi xmlns:a14="http://schemas.microsoft.com/office/drawing/2010/main" val="0"/>
+                        </a:ext>
+                      </a:extLst>
+                    </a:blip>
+                    <a:srcRect t="2103"/>
+                    <a:stretch/>
+                  </pic:blipFill>
+                  <pic:spPr bwMode="auto">
+                    <a:xfrm>
+                      <a:off x="0" y="0"/>
+                      <a:ext cx="5943600" cy="4092282"/>
+                    </a:xfrm>
+                    <a:prstGeom prst="rect">
+                      <a:avLst/>
+                    </a:prstGeom>
+                    <a:ln>
+                      <a:noFill/>
+                    </a:ln>
+                    <a:extLst>
+                      <a:ext uri="{53640926-AAD7-44D8-BBD7-CCE9431645EC}">
+                        <a14:shadowObscured xmlns:a14="http://schemas.microsoft.com/office/drawing/2010/main"/>
+                      </a:ext>
+                    </a:extLst>
+                  </pic:spPr>
+                </pic:pic>
+              </a:graphicData>
+            </a:graphic>
+          </wp:inline>
+        </w:drawing>
+      </w:r>
+    </w:p>
+    <w:p>
+      <w:pPr>
+        <w:pStyle w:val="Heading2"/>
+        <w:numPr>
+          <w:ilvl w:val="0"/>
+          <w:numId w:val="10"/>
+        </w:numPr>
+        <w:rPr>
+          <w:rFonts w:eastAsia="Times New Roman"/>
+        </w:rPr>
+      </w:pPr>
+      <w:bookmarkStart w:id="21" w:name="_Toc62669115"/>
+      <w:r>
+        <w:rPr>
+          <w:rFonts w:eastAsia="Times New Roman"/>
+        </w:rPr>
+        <w:t>Literals</w:t>
+      </w:r>
+      <w:r>
+        <w:rPr>
+          <w:rFonts w:eastAsia="Times New Roman"/>
+          <w:lang w:val="en-US"/>
+        </w:rPr>
+        <w:t xml:space="preserve"> </w:t>
+      </w:r>
+      <w:r>
+        <w:rPr>
+          <w:rFonts w:eastAsia="Times New Roman"/>
+        </w:rPr>
+        <w:t>First</w:t>
+      </w:r>
+      <w:r>
+        <w:rPr>
+          <w:rFonts w:eastAsia="Times New Roman"/>
+          <w:lang w:val="en-US"/>
+        </w:rPr>
+        <w:t xml:space="preserve"> </w:t>
+      </w:r>
+      <w:r>
+        <w:rPr>
+          <w:rFonts w:eastAsia="Times New Roman"/>
+        </w:rPr>
+        <w:t>In</w:t>
+      </w:r>
+      <w:r>
+        <w:rPr>
+          <w:rFonts w:eastAsia="Times New Roman"/>
+          <w:lang w:val="en-US"/>
+        </w:rPr>
+        <w:t xml:space="preserve"> </w:t>
+      </w:r>
+      <w:r>
+        <w:rPr>
+          <w:rFonts w:eastAsia="Times New Roman"/>
+        </w:rPr>
+        <w:t>Comparisons</w:t>
+      </w:r>
+      <w:bookmarkEnd w:id="21"/>
+    </w:p>
+    <w:p>
+      <w:pPr>
+        <w:spacing w:before="100" w:beforeAutospacing="1" w:after="100" w:afterAutospacing="1"/>
+        <w:rPr>
+          <w:lang w:val="en-US"/>
+        </w:rPr>
+      </w:pPr>
+      <w:r>
+        <w:rPr>
+          <w:lang w:val="en-US"/>
+        </w:rPr>
+        <w:t xml:space="preserve">In </w:t>
+      </w:r>
+      <w:r>
+        <w:rPr>
+          <w:lang w:val="en-US"/>
+        </w:rPr>
+        <w:t>line 6</w:t>
+      </w:r>
+      <w:r>
+        <w:rPr>
+          <w:lang w:val="en-US"/>
+        </w:rPr>
+        <w:t>8</w:t>
+      </w:r>
+      <w:r>
+        <w:rPr>
+          <w:lang w:val="en-US"/>
+        </w:rPr>
+        <w:t xml:space="preserve">, </w:t>
+      </w:r>
+      <w:r>
+        <w:t>Position literals first in String comparisons</w:t>
+      </w:r>
+      <w:r>
+        <w:rPr>
+          <w:lang w:val="en-US"/>
+        </w:rPr>
+        <w:t>.</w:t>
+      </w:r>
+    </w:p>
+    <w:p>
+      <w:pPr>
+        <w:spacing w:before="100" w:beforeAutospacing="1" w:after="100" w:afterAutospacing="1"/>
+        <w:rPr>
+          <w:lang w:val="en-US"/>
+        </w:rPr>
+      </w:pPr>
+      <w:r>
+        <w:rPr>
+          <w:noProof/>
+          <w:lang w:val="en-US"/>
+        </w:rPr>
+        <w:lastRenderedPageBreak/>
+        <w:drawing>
+          <wp:inline distT="0" distB="0" distL="0" distR="0" wp14:anchorId="42E4F8D4" wp14:editId="507DA911">
+            <wp:extent cx="5943600" cy="2044065"/>
+            <wp:effectExtent l="0" t="0" r="0" b="635"/>
+            <wp:docPr id="29" name="Picture 29" descr="Text&#10;&#10;Description automatically generated"/>
+            <wp:cNvGraphicFramePr>
+              <a:graphicFrameLocks xmlns:a="http://schemas.openxmlformats.org/drawingml/2006/main" noChangeAspect="1"/>
+            </wp:cNvGraphicFramePr>
+            <a:graphic xmlns:a="http://schemas.openxmlformats.org/drawingml/2006/main">
+              <a:graphicData uri="http://schemas.openxmlformats.org/drawingml/2006/picture">
+                <pic:pic xmlns:pic="http://schemas.openxmlformats.org/drawingml/2006/picture">
+                  <pic:nvPicPr>
+                    <pic:cNvPr id="29" name="Picture 29" descr="Text&#10;&#10;Description automatically generated"/>
+                    <pic:cNvPicPr/>
+                  </pic:nvPicPr>
+                  <pic:blipFill>
+                    <a:blip r:embed="rId30">
+                      <a:extLst>
+                        <a:ext uri="{28A0092B-C50C-407E-A947-70E740481C1C}">
+                          <a14:useLocalDpi xmlns:a14="http://schemas.microsoft.com/office/drawing/2010/main" val="0"/>
+                        </a:ext>
+                      </a:extLst>
+                    </a:blip>
+                    <a:stretch>
+                      <a:fillRect/>
+                    </a:stretch>
+                  </pic:blipFill>
+                  <pic:spPr>
+                    <a:xfrm>
+                      <a:off x="0" y="0"/>
+                      <a:ext cx="5943600" cy="2044065"/>
+                    </a:xfrm>
+                    <a:prstGeom prst="rect">
+                      <a:avLst/>
+                    </a:prstGeom>
+                  </pic:spPr>
+                </pic:pic>
+              </a:graphicData>
+            </a:graphic>
+          </wp:inline>
+        </w:drawing>
+      </w:r>
+    </w:p>
+    <w:p>
+      <w:pPr>
+        <w:spacing w:before="100" w:beforeAutospacing="1" w:after="100" w:afterAutospacing="1"/>
+        <w:rPr>
+          <w:lang w:val="en-US"/>
+        </w:rPr>
+      </w:pPr>
+      <w:r>
+        <w:rPr>
+          <w:lang w:val="en-US"/>
+        </w:rPr>
+        <w:t xml:space="preserve">In </w:t>
+      </w:r>
+      <w:r>
+        <w:rPr>
+          <w:lang w:val="en-US"/>
+        </w:rPr>
+        <w:t>line 9</w:t>
+      </w:r>
+      <w:r>
+        <w:rPr>
+          <w:lang w:val="en-US"/>
+        </w:rPr>
+        <w:t>8</w:t>
+      </w:r>
+      <w:r>
+        <w:rPr>
+          <w:lang w:val="en-US"/>
+        </w:rPr>
+        <w:t xml:space="preserve">, </w:t>
+      </w:r>
+      <w:r>
+        <w:t>Position literals first in String comparisons</w:t>
+      </w:r>
+      <w:r>
+        <w:rPr>
+          <w:lang w:val="en-US"/>
+        </w:rPr>
+        <w:t>.</w:t>
+      </w:r>
+    </w:p>
+    <w:p>
+      <w:r>
+        <w:rPr>
+          <w:noProof/>
+        </w:rPr>
+        <w:drawing>
+          <wp:inline distT="0" distB="0" distL="0" distR="0" wp14:anchorId="156794BA" wp14:editId="2231A1CC">
+            <wp:extent cx="5943600" cy="1325245"/>
+            <wp:effectExtent l="0" t="0" r="0" b="0"/>
+            <wp:docPr id="30" name="Picture 30" descr="Text&#10;&#10;Description automatically generated"/>
+            <wp:cNvGraphicFramePr>
+              <a:graphicFrameLocks xmlns:a="http://schemas.openxmlformats.org/drawingml/2006/main" noChangeAspect="1"/>
+            </wp:cNvGraphicFramePr>
+            <a:graphic xmlns:a="http://schemas.openxmlformats.org/drawingml/2006/main">
+              <a:graphicData uri="http://schemas.openxmlformats.org/drawingml/2006/picture">
+                <pic:pic xmlns:pic="http://schemas.openxmlformats.org/drawingml/2006/picture">
+                  <pic:nvPicPr>
+                    <pic:cNvPr id="30" name="Picture 30" descr="Text&#10;&#10;Description automatically generated"/>
+                    <pic:cNvPicPr/>
+                  </pic:nvPicPr>
+                  <pic:blipFill>
+                    <a:blip r:embed="rId31">
+                      <a:extLst>
+                        <a:ext uri="{28A0092B-C50C-407E-A947-70E740481C1C}">
+                          <a14:useLocalDpi xmlns:a14="http://schemas.microsoft.com/office/drawing/2010/main" val="0"/>
+                        </a:ext>
+                      </a:extLst>
+                    </a:blip>
+                    <a:stretch>
+                      <a:fillRect/>
+                    </a:stretch>
+                  </pic:blipFill>
+                  <pic:spPr>
+                    <a:xfrm>
+                      <a:off x="0" y="0"/>
+                      <a:ext cx="5943600" cy="1325245"/>
+                    </a:xfrm>
+                    <a:prstGeom prst="rect">
+                      <a:avLst/>
+                    </a:prstGeom>
+                  </pic:spPr>
+                </pic:pic>
+              </a:graphicData>
+            </a:graphic>
+          </wp:inline>
+        </w:drawing>
+      </w:r>
+    </w:p>
     <w:p/>
     <w:p>
       <w:pPr>
-        <w:rPr>
-          <w:rFonts w:eastAsiaTheme="majorEastAsia"/>
-          <w:lang w:val="en-US"/>
-        </w:rPr>
-      </w:pPr>
-      <w:r>
-        <w:rPr>
-          <w:rFonts w:eastAsiaTheme="majorEastAsia"/>
+        <w:pStyle w:val="Heading2"/>
+        <w:numPr>
+          <w:ilvl w:val="0"/>
+          <w:numId w:val="10"/>
+        </w:numPr>
+        <w:rPr>
+          <w:rFonts w:eastAsia="Times New Roman"/>
+        </w:rPr>
+      </w:pPr>
+      <w:bookmarkStart w:id="22" w:name="_Toc62669116"/>
+      <w:r>
+        <w:rPr>
+          <w:rFonts w:eastAsia="Times New Roman"/>
+        </w:rPr>
+        <w:t>Control</w:t>
+      </w:r>
+      <w:r>
+        <w:rPr>
           <w:lang w:val="en-US"/>
         </w:rPr>
         <w:t xml:space="preserve"> </w:t>
       </w:r>
       <w:r>
         <w:rPr>
-          <w:rFonts w:eastAsiaTheme="majorEastAsia"/>
-          <w:lang w:val="en-US"/>
-        </w:rPr>
-        <w:br w:type="page"/>
-      </w:r>
-    </w:p>
-    <w:p>
-      <w:pPr>
-        <w:pStyle w:val="Heading1"/>
-        <w:rPr>
-          <w:lang w:val="en-US"/>
-        </w:rPr>
-      </w:pPr>
-      <w:bookmarkStart w:id="15" w:name="_Toc62606146"/>
-      <w:r>
-        <w:rPr>
-          <w:lang w:val="en-US"/>
-        </w:rPr>
-        <w:lastRenderedPageBreak/>
-        <w:t>Tool Comparison</w:t>
-      </w:r>
-      <w:bookmarkEnd w:id="15"/>
-    </w:p>
-    <w:p>
-      <w:pPr>
-        <w:pStyle w:val="Heading1"/>
-        <w:rPr>
-          <w:lang w:val="en-US"/>
-        </w:rPr>
-      </w:pPr>
+          <w:rFonts w:eastAsia="Times New Roman"/>
+        </w:rPr>
+        <w:t>Statement</w:t>
+      </w:r>
+      <w:r>
+        <w:rPr>
+          <w:lang w:val="en-US"/>
+        </w:rPr>
+        <w:t xml:space="preserve"> </w:t>
+      </w:r>
+      <w:r>
+        <w:t>Braces</w:t>
+      </w:r>
+      <w:bookmarkEnd w:id="22"/>
+    </w:p>
+    <w:p>
+      <w:pPr>
+        <w:spacing w:before="100" w:beforeAutospacing="1" w:after="100" w:afterAutospacing="1"/>
+        <w:rPr>
+          <w:lang w:val="en-US"/>
+        </w:rPr>
+      </w:pPr>
+      <w:r>
+        <w:rPr>
+          <w:lang w:val="en-US"/>
+        </w:rPr>
+        <w:t xml:space="preserve">In </w:t>
+      </w:r>
+      <w:r>
+        <w:rPr>
+          <w:lang w:val="en-US"/>
+        </w:rPr>
+        <w:t>line 9</w:t>
+      </w:r>
+      <w:r>
+        <w:rPr>
+          <w:lang w:val="en-US"/>
+        </w:rPr>
+        <w:t>4</w:t>
+      </w:r>
+      <w:r>
+        <w:rPr>
+          <w:lang w:val="en-US"/>
+        </w:rPr>
+        <w:t xml:space="preserve">, </w:t>
+      </w:r>
+      <w:r>
+        <w:t>This statement should have braces</w:t>
+      </w:r>
+      <w:r>
+        <w:rPr>
+          <w:lang w:val="en-US"/>
+        </w:rPr>
+        <w:t>.</w:t>
+      </w:r>
+    </w:p>
+    <w:p>
+      <w:pPr>
+        <w:rPr>
+          <w:lang w:val="en-US"/>
+        </w:rPr>
+      </w:pPr>
+      <w:r>
+        <w:rPr>
+          <w:noProof/>
+          <w:lang w:val="en-US"/>
+        </w:rPr>
+        <w:drawing>
+          <wp:inline distT="0" distB="0" distL="0" distR="0" wp14:anchorId="60D460A9" wp14:editId="10BD2A41">
+            <wp:extent cx="5943600" cy="1041400"/>
+            <wp:effectExtent l="0" t="0" r="0" b="0"/>
+            <wp:docPr id="31" name="Picture 31" descr="Text&#10;&#10;Description automatically generated"/>
+            <wp:cNvGraphicFramePr>
+              <a:graphicFrameLocks xmlns:a="http://schemas.openxmlformats.org/drawingml/2006/main" noChangeAspect="1"/>
+            </wp:cNvGraphicFramePr>
+            <a:graphic xmlns:a="http://schemas.openxmlformats.org/drawingml/2006/main">
+              <a:graphicData uri="http://schemas.openxmlformats.org/drawingml/2006/picture">
+                <pic:pic xmlns:pic="http://schemas.openxmlformats.org/drawingml/2006/picture">
+                  <pic:nvPicPr>
+                    <pic:cNvPr id="31" name="Picture 31" descr="Text&#10;&#10;Description automatically generated"/>
+                    <pic:cNvPicPr/>
+                  </pic:nvPicPr>
+                  <pic:blipFill>
+                    <a:blip r:embed="rId32">
+                      <a:extLst>
+                        <a:ext uri="{28A0092B-C50C-407E-A947-70E740481C1C}">
+                          <a14:useLocalDpi xmlns:a14="http://schemas.microsoft.com/office/drawing/2010/main" val="0"/>
+                        </a:ext>
+                      </a:extLst>
+                    </a:blip>
+                    <a:stretch>
+                      <a:fillRect/>
+                    </a:stretch>
+                  </pic:blipFill>
+                  <pic:spPr>
+                    <a:xfrm>
+                      <a:off x="0" y="0"/>
+                      <a:ext cx="5943600" cy="1041400"/>
+                    </a:xfrm>
+                    <a:prstGeom prst="rect">
+                      <a:avLst/>
+                    </a:prstGeom>
+                  </pic:spPr>
+                </pic:pic>
+              </a:graphicData>
+            </a:graphic>
+          </wp:inline>
+        </w:drawing>
+      </w:r>
+    </w:p>
+    <w:p>
+      <w:pPr>
+        <w:spacing w:before="100" w:beforeAutospacing="1" w:after="100" w:afterAutospacing="1"/>
+        <w:rPr>
+          <w:lang w:val="en-US"/>
+        </w:rPr>
+      </w:pPr>
+      <w:r>
+        <w:rPr>
+          <w:lang w:val="en-US"/>
+        </w:rPr>
+        <w:t xml:space="preserve">In </w:t>
+      </w:r>
+      <w:r>
+        <w:rPr>
+          <w:lang w:val="en-US"/>
+        </w:rPr>
+        <w:t>line 9</w:t>
+      </w:r>
+      <w:r>
+        <w:rPr>
+          <w:lang w:val="en-US"/>
+        </w:rPr>
+        <w:t>9</w:t>
+      </w:r>
+      <w:r>
+        <w:rPr>
+          <w:lang w:val="en-US"/>
+        </w:rPr>
+        <w:t xml:space="preserve">, </w:t>
+      </w:r>
+      <w:r>
+        <w:t>This statement should have braces</w:t>
+      </w:r>
+      <w:r>
+        <w:rPr>
+          <w:lang w:val="en-US"/>
+        </w:rPr>
+        <w:t>.</w:t>
+      </w:r>
+    </w:p>
+    <w:p>
+      <w:pPr>
+        <w:spacing w:before="100" w:beforeAutospacing="1" w:after="100" w:afterAutospacing="1"/>
+        <w:rPr>
+          <w:lang w:val="en-US"/>
+        </w:rPr>
+      </w:pPr>
+      <w:r>
+        <w:rPr>
+          <w:rFonts w:asciiTheme="majorHAnsi" w:eastAsiaTheme="majorEastAsia" w:hAnsiTheme="majorHAnsi" w:cstheme="majorBidi"/>
+          <w:noProof/>
+          <w:color w:val="2F5496" w:themeColor="accent1" w:themeShade="BF"/>
+          <w:sz w:val="32"/>
+          <w:szCs w:val="32"/>
+          <w:lang w:val="en-US"/>
+        </w:rPr>
+        <w:drawing>
+          <wp:inline distT="0" distB="0" distL="0" distR="0" wp14:anchorId="75CBDEC1" wp14:editId="32BB5C6E">
+            <wp:extent cx="5943600" cy="1070610"/>
+            <wp:effectExtent l="0" t="0" r="0" b="0"/>
+            <wp:docPr id="32" name="Picture 32" descr="Text&#10;&#10;Description automatically generated"/>
+            <wp:cNvGraphicFramePr>
+              <a:graphicFrameLocks xmlns:a="http://schemas.openxmlformats.org/drawingml/2006/main" noChangeAspect="1"/>
+            </wp:cNvGraphicFramePr>
+            <a:graphic xmlns:a="http://schemas.openxmlformats.org/drawingml/2006/main">
+              <a:graphicData uri="http://schemas.openxmlformats.org/drawingml/2006/picture">
+                <pic:pic xmlns:pic="http://schemas.openxmlformats.org/drawingml/2006/picture">
+                  <pic:nvPicPr>
+                    <pic:cNvPr id="32" name="Picture 32" descr="Text&#10;&#10;Description automatically generated"/>
+                    <pic:cNvPicPr/>
+                  </pic:nvPicPr>
+                  <pic:blipFill>
+                    <a:blip r:embed="rId33">
+                      <a:extLst>
+                        <a:ext uri="{28A0092B-C50C-407E-A947-70E740481C1C}">
+                          <a14:useLocalDpi xmlns:a14="http://schemas.microsoft.com/office/drawing/2010/main" val="0"/>
+                        </a:ext>
+                      </a:extLst>
+                    </a:blip>
+                    <a:stretch>
+                      <a:fillRect/>
+                    </a:stretch>
+                  </pic:blipFill>
+                  <pic:spPr>
+                    <a:xfrm>
+                      <a:off x="0" y="0"/>
+                      <a:ext cx="5943600" cy="1070610"/>
+                    </a:xfrm>
+                    <a:prstGeom prst="rect">
+                      <a:avLst/>
+                    </a:prstGeom>
+                  </pic:spPr>
+                </pic:pic>
+              </a:graphicData>
+            </a:graphic>
+          </wp:inline>
+        </w:drawing>
+      </w:r>
     </w:p>
     <w:p>
       <w:pPr>
@@ -5945,8 +8321,50 @@
     <w:p>
       <w:pPr>
         <w:pStyle w:val="Heading1"/>
-      </w:pPr>
-      <w:bookmarkStart w:id="16" w:name="_Toc62606147"/>
+        <w:rPr>
+          <w:lang w:val="en-US"/>
+        </w:rPr>
+      </w:pPr>
+      <w:bookmarkStart w:id="23" w:name="_Toc62669117"/>
+      <w:r>
+        <w:rPr>
+          <w:lang w:val="en-US"/>
+        </w:rPr>
+        <w:lastRenderedPageBreak/>
+        <w:t>Tool Comparison</w:t>
+      </w:r>
+      <w:bookmarkEnd w:id="23"/>
+    </w:p>
+    <w:p>
+      <w:pPr>
+        <w:pStyle w:val="Heading1"/>
+        <w:rPr>
+          <w:lang w:val="en-US"/>
+        </w:rPr>
+      </w:pPr>
+    </w:p>
+    <w:p>
+      <w:pPr>
+        <w:rPr>
+          <w:rFonts w:asciiTheme="majorHAnsi" w:eastAsiaTheme="majorEastAsia" w:hAnsiTheme="majorHAnsi" w:cstheme="majorBidi"/>
+          <w:color w:val="2F5496" w:themeColor="accent1" w:themeShade="BF"/>
+          <w:sz w:val="32"/>
+          <w:szCs w:val="32"/>
+          <w:lang w:val="en-US"/>
+        </w:rPr>
+      </w:pPr>
+      <w:r>
+        <w:rPr>
+          <w:lang w:val="en-US"/>
+        </w:rPr>
+        <w:br w:type="page"/>
+      </w:r>
+    </w:p>
+    <w:p>
+      <w:pPr>
+        <w:pStyle w:val="Heading1"/>
+      </w:pPr>
+      <w:bookmarkStart w:id="24" w:name="_Toc62669118"/>
       <w:r>
         <w:rPr>
           <w:lang w:val="en-US"/>
@@ -5957,7 +8375,7 @@
       <w:r>
         <w:t>ttachments</w:t>
       </w:r>
-      <w:bookmarkEnd w:id="16"/>
+      <w:bookmarkEnd w:id="24"/>
       <w:r>
         <w:t xml:space="preserve"> </w:t>
       </w:r>
@@ -5991,14 +8409,14 @@
           <w:lang w:val="en-US"/>
         </w:rPr>
       </w:pPr>
-      <w:bookmarkStart w:id="17" w:name="_Toc62606148"/>
+      <w:bookmarkStart w:id="25" w:name="_Toc62669119"/>
       <w:r>
         <w:rPr>
           <w:lang w:val="en-US"/>
         </w:rPr>
         <w:t>References</w:t>
       </w:r>
-      <w:bookmarkEnd w:id="17"/>
+      <w:bookmarkEnd w:id="25"/>
     </w:p>
     <w:p>
       <w:pPr>
@@ -6018,7 +8436,7 @@
           <w:lang w:val="en-US"/>
         </w:rPr>
       </w:pPr>
-      <w:hyperlink r:id="rId26" w:history="1">
+      <w:hyperlink r:id="rId34" w:history="1">
         <w:r>
           <w:rPr>
             <w:rStyle w:val="Hyperlink"/>
@@ -6039,7 +8457,7 @@
           <w:lang w:val="en-US"/>
         </w:rPr>
       </w:pPr>
-      <w:hyperlink r:id="rId27" w:history="1">
+      <w:hyperlink r:id="rId35" w:history="1">
         <w:r>
           <w:rPr>
             <w:rStyle w:val="Hyperlink"/>
@@ -6060,7 +8478,7 @@
           <w:lang w:val="en-US"/>
         </w:rPr>
       </w:pPr>
-      <w:hyperlink r:id="rId28" w:history="1">
+      <w:hyperlink r:id="rId36" w:history="1">
         <w:r>
           <w:rPr>
             <w:rStyle w:val="Hyperlink"/>
@@ -6097,7 +8515,7 @@
           <w:lang w:val="en-US"/>
         </w:rPr>
       </w:pPr>
-      <w:hyperlink r:id="rId29" w:history="1">
+      <w:hyperlink r:id="rId37" w:history="1">
         <w:r>
           <w:rPr>
             <w:rStyle w:val="Hyperlink"/>
@@ -6151,18 +8569,14 @@
     <w:p>
       <w:pPr>
         <w:pStyle w:val="ListParagraph"/>
-        <w:numPr>
-          <w:ilvl w:val="0"/>
-          <w:numId w:val="1"/>
-        </w:numPr>
         <w:rPr>
           <w:lang w:val="en-US"/>
         </w:rPr>
       </w:pPr>
     </w:p>
     <w:sectPr>
-      <w:headerReference w:type="even" r:id="rId30"/>
-      <w:headerReference w:type="default" r:id="rId31"/>
+      <w:headerReference w:type="even" r:id="rId38"/>
+      <w:headerReference w:type="default" r:id="rId39"/>
       <w:pgSz w:w="12240" w:h="15840"/>
       <w:pgMar w:top="1440" w:right="1440" w:bottom="1440" w:left="1440" w:header="708" w:footer="708" w:gutter="0"/>
       <w:pgNumType w:start="0"/>
@@ -6510,6 +8924,95 @@
     </w:lvl>
   </w:abstractNum>
   <w:abstractNum w:abstractNumId="2" w15:restartNumberingAfterBreak="0">
+    <w:nsid w:val="1F3F64C6"/>
+    <w:multiLevelType w:val="hybridMultilevel"/>
+    <w:tmpl w:val="DC46FF40"/>
+    <w:lvl w:ilvl="0" w:tplc="0409000F">
+      <w:start w:val="1"/>
+      <w:numFmt w:val="decimal"/>
+      <w:lvlText w:val="%1."/>
+      <w:lvlJc w:val="left"/>
+      <w:pPr>
+        <w:ind w:left="720" w:hanging="360"/>
+      </w:pPr>
+      <w:rPr>
+        <w:rFonts w:eastAsia="Times New Roman" w:hint="default"/>
+      </w:rPr>
+    </w:lvl>
+    <w:lvl w:ilvl="1" w:tplc="04090019" w:tentative="1">
+      <w:start w:val="1"/>
+      <w:numFmt w:val="lowerLetter"/>
+      <w:lvlText w:val="%2."/>
+      <w:lvlJc w:val="left"/>
+      <w:pPr>
+        <w:ind w:left="1440" w:hanging="360"/>
+      </w:pPr>
+    </w:lvl>
+    <w:lvl w:ilvl="2" w:tplc="0409001B" w:tentative="1">
+      <w:start w:val="1"/>
+      <w:numFmt w:val="lowerRoman"/>
+      <w:lvlText w:val="%3."/>
+      <w:lvlJc w:val="right"/>
+      <w:pPr>
+        <w:ind w:left="2160" w:hanging="180"/>
+      </w:pPr>
+    </w:lvl>
+    <w:lvl w:ilvl="3" w:tplc="0409000F" w:tentative="1">
+      <w:start w:val="1"/>
+      <w:numFmt w:val="decimal"/>
+      <w:lvlText w:val="%4."/>
+      <w:lvlJc w:val="left"/>
+      <w:pPr>
+        <w:ind w:left="2880" w:hanging="360"/>
+      </w:pPr>
+    </w:lvl>
+    <w:lvl w:ilvl="4" w:tplc="04090019" w:tentative="1">
+      <w:start w:val="1"/>
+      <w:numFmt w:val="lowerLetter"/>
+      <w:lvlText w:val="%5."/>
+      <w:lvlJc w:val="left"/>
+      <w:pPr>
+        <w:ind w:left="3600" w:hanging="360"/>
+      </w:pPr>
+    </w:lvl>
+    <w:lvl w:ilvl="5" w:tplc="0409001B" w:tentative="1">
+      <w:start w:val="1"/>
+      <w:numFmt w:val="lowerRoman"/>
+      <w:lvlText w:val="%6."/>
+      <w:lvlJc w:val="right"/>
+      <w:pPr>
+        <w:ind w:left="4320" w:hanging="180"/>
+      </w:pPr>
+    </w:lvl>
+    <w:lvl w:ilvl="6" w:tplc="0409000F" w:tentative="1">
+      <w:start w:val="1"/>
+      <w:numFmt w:val="decimal"/>
+      <w:lvlText w:val="%7."/>
+      <w:lvlJc w:val="left"/>
+      <w:pPr>
+        <w:ind w:left="5040" w:hanging="360"/>
+      </w:pPr>
+    </w:lvl>
+    <w:lvl w:ilvl="7" w:tplc="04090019" w:tentative="1">
+      <w:start w:val="1"/>
+      <w:numFmt w:val="lowerLetter"/>
+      <w:lvlText w:val="%8."/>
+      <w:lvlJc w:val="left"/>
+      <w:pPr>
+        <w:ind w:left="5760" w:hanging="360"/>
+      </w:pPr>
+    </w:lvl>
+    <w:lvl w:ilvl="8" w:tplc="0409001B" w:tentative="1">
+      <w:start w:val="1"/>
+      <w:numFmt w:val="lowerRoman"/>
+      <w:lvlText w:val="%9."/>
+      <w:lvlJc w:val="right"/>
+      <w:pPr>
+        <w:ind w:left="6480" w:hanging="180"/>
+      </w:pPr>
+    </w:lvl>
+  </w:abstractNum>
+  <w:abstractNum w:abstractNumId="3" w15:restartNumberingAfterBreak="0">
     <w:nsid w:val="21434DC4"/>
     <w:multiLevelType w:val="hybridMultilevel"/>
     <w:tmpl w:val="3EE663BE"/>
@@ -6598,7 +9101,7 @@
       </w:pPr>
     </w:lvl>
   </w:abstractNum>
-  <w:abstractNum w:abstractNumId="3" w15:restartNumberingAfterBreak="0">
+  <w:abstractNum w:abstractNumId="4" w15:restartNumberingAfterBreak="0">
     <w:nsid w:val="29CB0CD1"/>
     <w:multiLevelType w:val="hybridMultilevel"/>
     <w:tmpl w:val="48C407B8"/>
@@ -6687,7 +9190,7 @@
       </w:pPr>
     </w:lvl>
   </w:abstractNum>
-  <w:abstractNum w:abstractNumId="4" w15:restartNumberingAfterBreak="0">
+  <w:abstractNum w:abstractNumId="5" w15:restartNumberingAfterBreak="0">
     <w:nsid w:val="3968001D"/>
     <w:multiLevelType w:val="hybridMultilevel"/>
     <w:tmpl w:val="25EE7C5C"/>
@@ -6800,10 +9303,10 @@
       </w:rPr>
     </w:lvl>
   </w:abstractNum>
-  <w:abstractNum w:abstractNumId="5" w15:restartNumberingAfterBreak="0">
-    <w:nsid w:val="538B36A4"/>
+  <w:abstractNum w:abstractNumId="6" w15:restartNumberingAfterBreak="0">
+    <w:nsid w:val="4645096E"/>
     <w:multiLevelType w:val="hybridMultilevel"/>
-    <w:tmpl w:val="EAC05450"/>
+    <w:tmpl w:val="E04AFFE0"/>
     <w:lvl w:ilvl="0" w:tplc="B23A1132">
       <w:start w:val="6"/>
       <w:numFmt w:val="bullet"/>
@@ -6913,7 +9416,120 @@
       </w:rPr>
     </w:lvl>
   </w:abstractNum>
-  <w:abstractNum w:abstractNumId="6" w15:restartNumberingAfterBreak="0">
+  <w:abstractNum w:abstractNumId="7" w15:restartNumberingAfterBreak="0">
+    <w:nsid w:val="538B36A4"/>
+    <w:multiLevelType w:val="hybridMultilevel"/>
+    <w:tmpl w:val="EAC05450"/>
+    <w:lvl w:ilvl="0" w:tplc="B23A1132">
+      <w:start w:val="6"/>
+      <w:numFmt w:val="bullet"/>
+      <w:lvlText w:val="-"/>
+      <w:lvlJc w:val="left"/>
+      <w:pPr>
+        <w:ind w:left="720" w:hanging="360"/>
+      </w:pPr>
+      <w:rPr>
+        <w:rFonts w:ascii="Calibri" w:eastAsiaTheme="minorHAnsi" w:hAnsi="Calibri" w:cs="Calibri" w:hint="default"/>
+      </w:rPr>
+    </w:lvl>
+    <w:lvl w:ilvl="1" w:tplc="04090003" w:tentative="1">
+      <w:start w:val="1"/>
+      <w:numFmt w:val="bullet"/>
+      <w:lvlText w:val="o"/>
+      <w:lvlJc w:val="left"/>
+      <w:pPr>
+        <w:ind w:left="1440" w:hanging="360"/>
+      </w:pPr>
+      <w:rPr>
+        <w:rFonts w:ascii="Courier New" w:hAnsi="Courier New" w:cs="Courier New" w:hint="default"/>
+      </w:rPr>
+    </w:lvl>
+    <w:lvl w:ilvl="2" w:tplc="04090005" w:tentative="1">
+      <w:start w:val="1"/>
+      <w:numFmt w:val="bullet"/>
+      <w:lvlText w:val=""/>
+      <w:lvlJc w:val="left"/>
+      <w:pPr>
+        <w:ind w:left="2160" w:hanging="360"/>
+      </w:pPr>
+      <w:rPr>
+        <w:rFonts w:ascii="Wingdings" w:hAnsi="Wingdings" w:hint="default"/>
+      </w:rPr>
+    </w:lvl>
+    <w:lvl w:ilvl="3" w:tplc="04090001" w:tentative="1">
+      <w:start w:val="1"/>
+      <w:numFmt w:val="bullet"/>
+      <w:lvlText w:val=""/>
+      <w:lvlJc w:val="left"/>
+      <w:pPr>
+        <w:ind w:left="2880" w:hanging="360"/>
+      </w:pPr>
+      <w:rPr>
+        <w:rFonts w:ascii="Symbol" w:hAnsi="Symbol" w:hint="default"/>
+      </w:rPr>
+    </w:lvl>
+    <w:lvl w:ilvl="4" w:tplc="04090003" w:tentative="1">
+      <w:start w:val="1"/>
+      <w:numFmt w:val="bullet"/>
+      <w:lvlText w:val="o"/>
+      <w:lvlJc w:val="left"/>
+      <w:pPr>
+        <w:ind w:left="3600" w:hanging="360"/>
+      </w:pPr>
+      <w:rPr>
+        <w:rFonts w:ascii="Courier New" w:hAnsi="Courier New" w:cs="Courier New" w:hint="default"/>
+      </w:rPr>
+    </w:lvl>
+    <w:lvl w:ilvl="5" w:tplc="04090005" w:tentative="1">
+      <w:start w:val="1"/>
+      <w:numFmt w:val="bullet"/>
+      <w:lvlText w:val=""/>
+      <w:lvlJc w:val="left"/>
+      <w:pPr>
+        <w:ind w:left="4320" w:hanging="360"/>
+      </w:pPr>
+      <w:rPr>
+        <w:rFonts w:ascii="Wingdings" w:hAnsi="Wingdings" w:hint="default"/>
+      </w:rPr>
+    </w:lvl>
+    <w:lvl w:ilvl="6" w:tplc="04090001" w:tentative="1">
+      <w:start w:val="1"/>
+      <w:numFmt w:val="bullet"/>
+      <w:lvlText w:val=""/>
+      <w:lvlJc w:val="left"/>
+      <w:pPr>
+        <w:ind w:left="5040" w:hanging="360"/>
+      </w:pPr>
+      <w:rPr>
+        <w:rFonts w:ascii="Symbol" w:hAnsi="Symbol" w:hint="default"/>
+      </w:rPr>
+    </w:lvl>
+    <w:lvl w:ilvl="7" w:tplc="04090003" w:tentative="1">
+      <w:start w:val="1"/>
+      <w:numFmt w:val="bullet"/>
+      <w:lvlText w:val="o"/>
+      <w:lvlJc w:val="left"/>
+      <w:pPr>
+        <w:ind w:left="5760" w:hanging="360"/>
+      </w:pPr>
+      <w:rPr>
+        <w:rFonts w:ascii="Courier New" w:hAnsi="Courier New" w:cs="Courier New" w:hint="default"/>
+      </w:rPr>
+    </w:lvl>
+    <w:lvl w:ilvl="8" w:tplc="04090005" w:tentative="1">
+      <w:start w:val="1"/>
+      <w:numFmt w:val="bullet"/>
+      <w:lvlText w:val=""/>
+      <w:lvlJc w:val="left"/>
+      <w:pPr>
+        <w:ind w:left="6480" w:hanging="360"/>
+      </w:pPr>
+      <w:rPr>
+        <w:rFonts w:ascii="Wingdings" w:hAnsi="Wingdings" w:hint="default"/>
+      </w:rPr>
+    </w:lvl>
+  </w:abstractNum>
+  <w:abstractNum w:abstractNumId="8" w15:restartNumberingAfterBreak="0">
     <w:nsid w:val="6A754A0E"/>
     <w:multiLevelType w:val="hybridMultilevel"/>
     <w:tmpl w:val="579669C0"/>
@@ -7002,26 +9618,124 @@
       </w:pPr>
     </w:lvl>
   </w:abstractNum>
+  <w:abstractNum w:abstractNumId="9" w15:restartNumberingAfterBreak="0">
+    <w:nsid w:val="75760B79"/>
+    <w:multiLevelType w:val="hybridMultilevel"/>
+    <w:tmpl w:val="123260F8"/>
+    <w:lvl w:ilvl="0" w:tplc="0409000F">
+      <w:start w:val="1"/>
+      <w:numFmt w:val="decimal"/>
+      <w:lvlText w:val="%1."/>
+      <w:lvlJc w:val="left"/>
+      <w:pPr>
+        <w:ind w:left="720" w:hanging="360"/>
+      </w:pPr>
+      <w:rPr>
+        <w:rFonts w:eastAsia="Times New Roman" w:hint="default"/>
+      </w:rPr>
+    </w:lvl>
+    <w:lvl w:ilvl="1" w:tplc="04090019" w:tentative="1">
+      <w:start w:val="1"/>
+      <w:numFmt w:val="lowerLetter"/>
+      <w:lvlText w:val="%2."/>
+      <w:lvlJc w:val="left"/>
+      <w:pPr>
+        <w:ind w:left="1440" w:hanging="360"/>
+      </w:pPr>
+    </w:lvl>
+    <w:lvl w:ilvl="2" w:tplc="0409001B" w:tentative="1">
+      <w:start w:val="1"/>
+      <w:numFmt w:val="lowerRoman"/>
+      <w:lvlText w:val="%3."/>
+      <w:lvlJc w:val="right"/>
+      <w:pPr>
+        <w:ind w:left="2160" w:hanging="180"/>
+      </w:pPr>
+    </w:lvl>
+    <w:lvl w:ilvl="3" w:tplc="0409000F" w:tentative="1">
+      <w:start w:val="1"/>
+      <w:numFmt w:val="decimal"/>
+      <w:lvlText w:val="%4."/>
+      <w:lvlJc w:val="left"/>
+      <w:pPr>
+        <w:ind w:left="2880" w:hanging="360"/>
+      </w:pPr>
+    </w:lvl>
+    <w:lvl w:ilvl="4" w:tplc="04090019" w:tentative="1">
+      <w:start w:val="1"/>
+      <w:numFmt w:val="lowerLetter"/>
+      <w:lvlText w:val="%5."/>
+      <w:lvlJc w:val="left"/>
+      <w:pPr>
+        <w:ind w:left="3600" w:hanging="360"/>
+      </w:pPr>
+    </w:lvl>
+    <w:lvl w:ilvl="5" w:tplc="0409001B" w:tentative="1">
+      <w:start w:val="1"/>
+      <w:numFmt w:val="lowerRoman"/>
+      <w:lvlText w:val="%6."/>
+      <w:lvlJc w:val="right"/>
+      <w:pPr>
+        <w:ind w:left="4320" w:hanging="180"/>
+      </w:pPr>
+    </w:lvl>
+    <w:lvl w:ilvl="6" w:tplc="0409000F" w:tentative="1">
+      <w:start w:val="1"/>
+      <w:numFmt w:val="decimal"/>
+      <w:lvlText w:val="%7."/>
+      <w:lvlJc w:val="left"/>
+      <w:pPr>
+        <w:ind w:left="5040" w:hanging="360"/>
+      </w:pPr>
+    </w:lvl>
+    <w:lvl w:ilvl="7" w:tplc="04090019" w:tentative="1">
+      <w:start w:val="1"/>
+      <w:numFmt w:val="lowerLetter"/>
+      <w:lvlText w:val="%8."/>
+      <w:lvlJc w:val="left"/>
+      <w:pPr>
+        <w:ind w:left="5760" w:hanging="360"/>
+      </w:pPr>
+    </w:lvl>
+    <w:lvl w:ilvl="8" w:tplc="0409001B" w:tentative="1">
+      <w:start w:val="1"/>
+      <w:numFmt w:val="lowerRoman"/>
+      <w:lvlText w:val="%9."/>
+      <w:lvlJc w:val="right"/>
+      <w:pPr>
+        <w:ind w:left="6480" w:hanging="180"/>
+      </w:pPr>
+    </w:lvl>
+  </w:abstractNum>
   <w:num w:numId="1">
-    <w:abstractNumId w:val="6"/>
+    <w:abstractNumId w:val="8"/>
   </w:num>
   <w:num w:numId="2">
     <w:abstractNumId w:val="0"/>
   </w:num>
   <w:num w:numId="3">
-    <w:abstractNumId w:val="4"/>
+    <w:abstractNumId w:val="5"/>
   </w:num>
   <w:num w:numId="4">
-    <w:abstractNumId w:val="2"/>
+    <w:abstractNumId w:val="3"/>
   </w:num>
   <w:num w:numId="5">
-    <w:abstractNumId w:val="5"/>
+    <w:abstractNumId w:val="7"/>
   </w:num>
   <w:num w:numId="6">
-    <w:abstractNumId w:val="3"/>
+    <w:abstractNumId w:val="4"/>
   </w:num>
   <w:num w:numId="7">
     <w:abstractNumId w:val="1"/>
+  </w:num>
+  <w:num w:numId="8">
+    <w:abstractNumId w:val="6"/>
+  </w:num>
+  <w:num w:numId="9">
+    <w:abstractNumId w:val="2"/>
+  </w:num>
+  <w:num w:numId="10">
+    <w:abstractNumId w:val="9"/>
   </w:num>
 </w:numbering>
 </file>
@@ -7491,7 +10205,6 @@
   <w:style w:type="character" w:default="1" w:styleId="DefaultParagraphFont">
     <w:name w:val="Default Paragraph Font"/>
     <w:uiPriority w:val="1"/>
-    <w:semiHidden/>
     <w:unhideWhenUsed/>
   </w:style>
   <w:style w:type="table" w:default="1" w:styleId="TableNormal">
@@ -7876,7 +10589,6 @@
     <w:basedOn w:val="Normal"/>
     <w:link w:val="HTMLPreformattedChar"/>
     <w:uiPriority w:val="99"/>
-    <w:semiHidden/>
     <w:unhideWhenUsed/>
     <w:rsid w:val="009A7EC7"/>
     <w:pPr>
@@ -7910,13 +10622,37 @@
     <w:basedOn w:val="DefaultParagraphFont"/>
     <w:link w:val="HTMLPreformatted"/>
     <w:uiPriority w:val="99"/>
-    <w:semiHidden/>
     <w:rsid w:val="009A7EC7"/>
     <w:rPr>
       <w:rFonts w:ascii="Courier New" w:eastAsia="Times New Roman" w:hAnsi="Courier New" w:cs="Courier New"/>
       <w:sz w:val="20"/>
       <w:szCs w:val="20"/>
     </w:rPr>
+  </w:style>
+  <w:style w:type="character" w:customStyle="1" w:styleId="nv">
+    <w:name w:val="nv"/>
+    <w:basedOn w:val="DefaultParagraphFont"/>
+    <w:rsid w:val="00993CEE"/>
+  </w:style>
+  <w:style w:type="character" w:customStyle="1" w:styleId="nb">
+    <w:name w:val="nb"/>
+    <w:basedOn w:val="DefaultParagraphFont"/>
+    <w:rsid w:val="00993CEE"/>
+  </w:style>
+  <w:style w:type="character" w:customStyle="1" w:styleId="nt">
+    <w:name w:val="nt"/>
+    <w:basedOn w:val="DefaultParagraphFont"/>
+    <w:rsid w:val="00993CEE"/>
+  </w:style>
+  <w:style w:type="character" w:customStyle="1" w:styleId="o">
+    <w:name w:val="o"/>
+    <w:basedOn w:val="DefaultParagraphFont"/>
+    <w:rsid w:val="00993CEE"/>
+  </w:style>
+  <w:style w:type="character" w:customStyle="1" w:styleId="s2">
+    <w:name w:val="s2"/>
+    <w:basedOn w:val="DefaultParagraphFont"/>
+    <w:rsid w:val="00993CEE"/>
   </w:style>
 </w:styles>
 </file>
@@ -8221,7 +10957,7 @@
 </file>
 
 <file path=customXml/itemProps1.xml><?xml version="1.0" encoding="utf-8"?>
-<ds:datastoreItem xmlns:ds="http://schemas.openxmlformats.org/officeDocument/2006/customXml" ds:itemID="{2902B349-7590-7B40-BBE6-F898B9E4B0D3}">
+<ds:datastoreItem xmlns:ds="http://schemas.openxmlformats.org/officeDocument/2006/customXml" ds:itemID="{A55E12E4-3B57-4849-B93E-71046F0E4DF1}">
   <ds:schemaRefs>
     <ds:schemaRef ds:uri="http://schemas.openxmlformats.org/officeDocument/2006/bibliography"/>
   </ds:schemaRefs>

</xml_diff>